<commit_message>
feat: add organization structure
</commit_message>
<xml_diff>
--- a/SHGTMall_description/The Second-hand Goods Trading.docx
+++ b/SHGTMall_description/The Second-hand Goods Trading.docx
@@ -521,17 +521,29 @@
         <w:spacing w:before="278"/>
       </w:pPr>
       <w:r>
-        <w:t xml:space="preserve">«15» </w:t>
+        <w:t>«1</w:t>
+      </w:r>
+      <w:r>
+        <w:t>2</w:t>
+      </w:r>
+      <w:r>
+        <w:t xml:space="preserve">» </w:t>
       </w:r>
       <w:r>
         <w:rPr>
           <w:rFonts w:hint="eastAsia"/>
           <w:lang w:eastAsia="zh-CN"/>
         </w:rPr>
-        <w:t>November</w:t>
-      </w:r>
-      <w:r>
-        <w:t xml:space="preserve"> 20</w:t>
+        <w:t>September</w:t>
+      </w:r>
+      <w:r>
+        <w:rPr>
+          <w:lang w:eastAsia="zh-CN"/>
+        </w:rPr>
+        <w:t xml:space="preserve"> </w:t>
+      </w:r>
+      <w:r>
+        <w:t>20</w:t>
       </w:r>
       <w:r>
         <w:t>2</w:t>
@@ -544,6 +556,9 @@
       </w:r>
       <w:r>
         <w:t>year</w:t>
+      </w:r>
+      <w:r>
+        <w:t>.</w:t>
       </w:r>
     </w:p>
     <w:p>
@@ -886,7 +901,7 @@
         <w:rPr>
           <w:u w:val="single"/>
         </w:rPr>
-        <w:t>1</w:t>
+        <w:t>2</w:t>
       </w:r>
       <w:r>
         <w:rPr>
@@ -1037,35 +1052,26 @@
         <w:rPr>
           <w:u w:val="single"/>
         </w:rPr>
-        <w:t xml:space="preserve"> of system users: Administrator</w:t>
-      </w:r>
-      <w:r>
-        <w:rPr>
-          <w:u w:val="single"/>
-        </w:rPr>
-        <w:tab/>
-      </w:r>
-      <w:r>
-        <w:rPr>
-          <w:u w:val="single"/>
-        </w:rPr>
-        <w:tab/>
-      </w:r>
-      <w:r>
-        <w:rPr>
-          <w:u w:val="single"/>
-        </w:rPr>
-        <w:tab/>
-      </w:r>
-      <w:r>
-        <w:rPr>
-          <w:u w:val="single"/>
-        </w:rPr>
-        <w:tab/>
-      </w:r>
-      <w:r>
-        <w:rPr>
-          <w:u w:val="single"/>
+        <w:t xml:space="preserve"> of system users:</w:t>
+      </w:r>
+      <w:r>
+        <w:rPr>
+          <w:u w:val="single"/>
+        </w:rPr>
+        <w:t xml:space="preserve"> </w:t>
+      </w:r>
+      <w:r>
+        <w:rPr>
+          <w:rFonts w:hint="eastAsia"/>
+          <w:u w:val="single"/>
+          <w:lang w:eastAsia="zh-CN"/>
+        </w:rPr>
+        <w:t>User</w:t>
+      </w:r>
+      <w:r>
+        <w:rPr>
+          <w:u w:val="single"/>
+          <w:lang w:eastAsia="zh-CN"/>
         </w:rPr>
         <w:t xml:space="preserve">   </w:t>
       </w:r>
@@ -1073,18 +1079,6 @@
         <w:rPr>
           <w:u w:val="single"/>
         </w:rPr>
-        <w:tab/>
-      </w:r>
-      <w:r>
-        <w:rPr>
-          <w:u w:val="single"/>
-        </w:rPr>
-        <w:tab/>
-      </w:r>
-      <w:r>
-        <w:rPr>
-          <w:u w:val="single"/>
-        </w:rPr>
         <w:t xml:space="preserve">   </w:t>
       </w:r>
       <w:r>
@@ -1103,6 +1097,18 @@
         <w:rPr>
           <w:u w:val="single"/>
         </w:rPr>
+        <w:tab/>
+      </w:r>
+      <w:r>
+        <w:rPr>
+          <w:u w:val="single"/>
+        </w:rPr>
+        <w:tab/>
+      </w:r>
+      <w:r>
+        <w:rPr>
+          <w:u w:val="single"/>
+        </w:rPr>
         <w:t xml:space="preserve">   </w:t>
       </w:r>
       <w:r>
@@ -1115,6 +1121,42 @@
         <w:rPr>
           <w:u w:val="single"/>
         </w:rPr>
+        <w:tab/>
+      </w:r>
+      <w:r>
+        <w:rPr>
+          <w:u w:val="single"/>
+        </w:rPr>
+        <w:t xml:space="preserve">   </w:t>
+      </w:r>
+      <w:r>
+        <w:rPr>
+          <w:u w:val="single"/>
+        </w:rPr>
+        <w:tab/>
+      </w:r>
+      <w:r>
+        <w:rPr>
+          <w:u w:val="single"/>
+        </w:rPr>
+        <w:tab/>
+      </w:r>
+      <w:r>
+        <w:rPr>
+          <w:u w:val="single"/>
+        </w:rPr>
+        <w:t xml:space="preserve">   </w:t>
+      </w:r>
+      <w:r>
+        <w:rPr>
+          <w:u w:val="single"/>
+        </w:rPr>
+        <w:tab/>
+      </w:r>
+      <w:r>
+        <w:rPr>
+          <w:u w:val="single"/>
+        </w:rPr>
         <w:t xml:space="preserve">    </w:t>
       </w:r>
       <w:r>
@@ -1156,6 +1198,20 @@
         </w:rPr>
         <w:t xml:space="preserve"> Designer</w:t>
       </w:r>
+      <w:r>
+        <w:rPr>
+          <w:u w:val="single"/>
+        </w:rPr>
+        <w:t xml:space="preserve">, </w:t>
+      </w:r>
+      <w:proofErr w:type="spellStart"/>
+      <w:r>
+        <w:rPr>
+          <w:u w:val="single"/>
+        </w:rPr>
+        <w:t>ERWin</w:t>
+      </w:r>
+      <w:proofErr w:type="spellEnd"/>
       <w:r>
         <w:rPr>
           <w:u w:val="single"/>
@@ -3062,7 +3118,7 @@
         <w:rPr>
           <w:u w:val="single"/>
         </w:rPr>
-        <w:t>15</w:t>
+        <w:t>30</w:t>
       </w:r>
       <w:r>
         <w:rPr>
@@ -3174,7 +3230,7 @@
         <w:rPr>
           <w:u w:val="single"/>
         </w:rPr>
-        <w:t>01</w:t>
+        <w:t>15</w:t>
       </w:r>
       <w:r>
         <w:rPr>
@@ -3186,7 +3242,13 @@
         <w:rPr>
           <w:u w:val="single"/>
         </w:rPr>
-        <w:t>12</w:t>
+        <w:t>1</w:t>
+      </w:r>
+      <w:r>
+        <w:rPr>
+          <w:u w:val="single"/>
+        </w:rPr>
+        <w:t>1</w:t>
       </w:r>
       <w:r>
         <w:rPr>
@@ -3285,7 +3347,7 @@
         <w:rPr>
           <w:u w:val="single"/>
         </w:rPr>
-        <w:t>5</w:t>
+        <w:t>0</w:t>
       </w:r>
       <w:r>
         <w:rPr>
@@ -3538,13 +3600,13 @@
         <w:rPr>
           <w:u w:val="single"/>
         </w:rPr>
-        <w:t>1</w:t>
-      </w:r>
-      <w:r>
-        <w:rPr>
-          <w:u w:val="single"/>
-        </w:rPr>
-        <w:t>2.20</w:t>
+        <w:t>09</w:t>
+      </w:r>
+      <w:r>
+        <w:rPr>
+          <w:u w:val="single"/>
+        </w:rPr>
+        <w:t>.20</w:t>
       </w:r>
       <w:r>
         <w:rPr>
@@ -3718,7 +3780,7 @@
           <w:r>
             <w:fldChar w:fldCharType="separate"/>
           </w:r>
-          <w:hyperlink w:anchor="_Toc119489427" w:history="1">
+          <w:hyperlink w:anchor="_Toc119588820" w:history="1">
             <w:r>
               <w:rPr>
                 <w:rStyle w:val="Hyperlink"/>
@@ -3726,7 +3788,25 @@
                 <w:bCs/>
                 <w:noProof/>
               </w:rPr>
-              <w:t>INTRODUCTION</w:t>
+              <w:t>Introduc</w:t>
+            </w:r>
+            <w:r>
+              <w:rPr>
+                <w:rStyle w:val="Hyperlink"/>
+                <w:rFonts w:eastAsia="Times New Roman"/>
+                <w:bCs/>
+                <w:noProof/>
+              </w:rPr>
+              <w:t>t</w:t>
+            </w:r>
+            <w:r>
+              <w:rPr>
+                <w:rStyle w:val="Hyperlink"/>
+                <w:rFonts w:eastAsia="Times New Roman"/>
+                <w:bCs/>
+                <w:noProof/>
+              </w:rPr>
+              <w:t>ion</w:t>
             </w:r>
             <w:r>
               <w:rPr>
@@ -3747,7 +3827,7 @@
                 <w:noProof/>
                 <w:webHidden/>
               </w:rPr>
-              <w:instrText xml:space="preserve"> PAGEREF _Toc119489427 \h </w:instrText>
+              <w:instrText xml:space="preserve"> PAGEREF _Toc119588820 \h </w:instrText>
             </w:r>
             <w:r>
               <w:rPr>
@@ -3793,14 +3873,30 @@
               <w:lang w:eastAsia="zh-CN"/>
             </w:rPr>
           </w:pPr>
-          <w:hyperlink w:anchor="_Toc119489428" w:history="1">
+          <w:hyperlink w:anchor="_Toc119588821" w:history="1">
             <w:r>
               <w:rPr>
                 <w:rStyle w:val="Hyperlink"/>
                 <w:noProof/>
                 <w:lang w:eastAsia="zh-CN"/>
               </w:rPr>
-              <w:t>1. FUNCTIONAL DIAGRAMS</w:t>
+              <w:t>1.</w:t>
+            </w:r>
+            <w:r>
+              <w:rPr>
+                <w:rStyle w:val="Hyperlink"/>
+                <w:noProof/>
+                <w:lang w:eastAsia="zh-CN"/>
+              </w:rPr>
+              <w:t xml:space="preserve"> </w:t>
+            </w:r>
+            <w:r>
+              <w:rPr>
+                <w:rStyle w:val="Hyperlink"/>
+                <w:noProof/>
+                <w:lang w:eastAsia="zh-CN"/>
+              </w:rPr>
+              <w:t>Structure Diagram</w:t>
             </w:r>
             <w:r>
               <w:rPr>
@@ -3821,7 +3917,7 @@
                 <w:noProof/>
                 <w:webHidden/>
               </w:rPr>
-              <w:instrText xml:space="preserve"> PAGEREF _Toc119489428 \h </w:instrText>
+              <w:instrText xml:space="preserve"> PAGEREF _Toc119588821 \h </w:instrText>
             </w:r>
             <w:r>
               <w:rPr>
@@ -3868,14 +3964,14 @@
               <w:lang w:eastAsia="zh-CN"/>
             </w:rPr>
           </w:pPr>
-          <w:hyperlink w:anchor="_Toc119489429" w:history="1">
+          <w:hyperlink w:anchor="_Toc119588822" w:history="1">
             <w:r>
               <w:rPr>
                 <w:rStyle w:val="Hyperlink"/>
                 <w:noProof/>
                 <w:lang w:eastAsia="zh-CN"/>
               </w:rPr>
-              <w:t>1.1 IDEF0 Diagram</w:t>
+              <w:t>1.1 Organizational Structure Diagram</w:t>
             </w:r>
             <w:r>
               <w:rPr>
@@ -3896,7 +3992,7 @@
                 <w:noProof/>
                 <w:webHidden/>
               </w:rPr>
-              <w:instrText xml:space="preserve"> PAGEREF _Toc119489429 \h </w:instrText>
+              <w:instrText xml:space="preserve"> PAGEREF _Toc119588822 \h </w:instrText>
             </w:r>
             <w:r>
               <w:rPr>
@@ -3917,6 +4013,96 @@
                 <w:webHidden/>
               </w:rPr>
               <w:t>7</w:t>
+            </w:r>
+            <w:r>
+              <w:rPr>
+                <w:noProof/>
+                <w:webHidden/>
+              </w:rPr>
+              <w:fldChar w:fldCharType="end"/>
+            </w:r>
+          </w:hyperlink>
+        </w:p>
+        <w:p>
+          <w:pPr>
+            <w:pStyle w:val="TOC1"/>
+            <w:tabs>
+              <w:tab w:val="right" w:leader="dot" w:pos="10196"/>
+            </w:tabs>
+            <w:rPr>
+              <w:rFonts w:asciiTheme="minorHAnsi" w:hAnsiTheme="minorHAnsi" w:cstheme="minorBidi"/>
+              <w:noProof/>
+              <w:kern w:val="2"/>
+              <w:sz w:val="21"/>
+              <w:szCs w:val="22"/>
+              <w:lang w:eastAsia="zh-CN"/>
+            </w:rPr>
+          </w:pPr>
+          <w:hyperlink w:anchor="_Toc119588823" w:history="1">
+            <w:r>
+              <w:rPr>
+                <w:rStyle w:val="Hyperlink"/>
+                <w:noProof/>
+                <w:lang w:eastAsia="zh-CN"/>
+              </w:rPr>
+              <w:t>2.</w:t>
+            </w:r>
+            <w:r>
+              <w:rPr>
+                <w:rStyle w:val="Hyperlink"/>
+                <w:noProof/>
+                <w:lang w:eastAsia="zh-CN"/>
+              </w:rPr>
+              <w:t xml:space="preserve"> </w:t>
+            </w:r>
+            <w:r>
+              <w:rPr>
+                <w:rStyle w:val="Hyperlink"/>
+                <w:noProof/>
+                <w:lang w:eastAsia="zh-CN"/>
+              </w:rPr>
+              <w:t>Functional Diagrams</w:t>
+            </w:r>
+            <w:r>
+              <w:rPr>
+                <w:noProof/>
+                <w:webHidden/>
+              </w:rPr>
+              <w:tab/>
+            </w:r>
+            <w:r>
+              <w:rPr>
+                <w:noProof/>
+                <w:webHidden/>
+              </w:rPr>
+              <w:fldChar w:fldCharType="begin"/>
+            </w:r>
+            <w:r>
+              <w:rPr>
+                <w:noProof/>
+                <w:webHidden/>
+              </w:rPr>
+              <w:instrText xml:space="preserve"> PAGEREF _Toc119588823 \h </w:instrText>
+            </w:r>
+            <w:r>
+              <w:rPr>
+                <w:noProof/>
+                <w:webHidden/>
+              </w:rPr>
+            </w:r>
+            <w:r>
+              <w:rPr>
+                <w:noProof/>
+                <w:webHidden/>
+              </w:rPr>
+              <w:fldChar w:fldCharType="separate"/>
+            </w:r>
+            <w:r>
+              <w:rPr>
+                <w:noProof/>
+                <w:webHidden/>
+              </w:rPr>
+              <w:t>8</w:t>
             </w:r>
             <w:r>
               <w:rPr>
@@ -3943,14 +4129,30 @@
               <w:lang w:eastAsia="zh-CN"/>
             </w:rPr>
           </w:pPr>
-          <w:hyperlink w:anchor="_Toc119489430" w:history="1">
+          <w:hyperlink w:anchor="_Toc119588824" w:history="1">
             <w:r>
               <w:rPr>
                 <w:rStyle w:val="Hyperlink"/>
                 <w:noProof/>
                 <w:lang w:eastAsia="zh-CN"/>
               </w:rPr>
-              <w:t>1.2 DFD Diagram</w:t>
+              <w:t>2.1 I</w:t>
+            </w:r>
+            <w:r>
+              <w:rPr>
+                <w:rStyle w:val="Hyperlink"/>
+                <w:noProof/>
+                <w:lang w:eastAsia="zh-CN"/>
+              </w:rPr>
+              <w:t>DEF</w:t>
+            </w:r>
+            <w:r>
+              <w:rPr>
+                <w:rStyle w:val="Hyperlink"/>
+                <w:noProof/>
+                <w:lang w:eastAsia="zh-CN"/>
+              </w:rPr>
+              <w:t>0 Diagram</w:t>
             </w:r>
             <w:r>
               <w:rPr>
@@ -3971,7 +4173,7 @@
                 <w:noProof/>
                 <w:webHidden/>
               </w:rPr>
-              <w:instrText xml:space="preserve"> PAGEREF _Toc119489430 \h </w:instrText>
+              <w:instrText xml:space="preserve"> PAGEREF _Toc119588824 \h </w:instrText>
             </w:r>
             <w:r>
               <w:rPr>
@@ -3991,7 +4193,7 @@
                 <w:noProof/>
                 <w:webHidden/>
               </w:rPr>
-              <w:t>9</w:t>
+              <w:t>8</w:t>
             </w:r>
             <w:r>
               <w:rPr>
@@ -4018,14 +4220,30 @@
               <w:lang w:eastAsia="zh-CN"/>
             </w:rPr>
           </w:pPr>
-          <w:hyperlink w:anchor="_Toc119489431" w:history="1">
+          <w:hyperlink w:anchor="_Toc119588825" w:history="1">
             <w:r>
               <w:rPr>
                 <w:rStyle w:val="Hyperlink"/>
                 <w:noProof/>
                 <w:lang w:eastAsia="zh-CN"/>
               </w:rPr>
-              <w:t>1.3 Database Model</w:t>
+              <w:t>2.2 D</w:t>
+            </w:r>
+            <w:r>
+              <w:rPr>
+                <w:rStyle w:val="Hyperlink"/>
+                <w:noProof/>
+                <w:lang w:eastAsia="zh-CN"/>
+              </w:rPr>
+              <w:t>FD</w:t>
+            </w:r>
+            <w:r>
+              <w:rPr>
+                <w:rStyle w:val="Hyperlink"/>
+                <w:noProof/>
+                <w:lang w:eastAsia="zh-CN"/>
+              </w:rPr>
+              <w:t xml:space="preserve"> Diagram</w:t>
             </w:r>
             <w:r>
               <w:rPr>
@@ -4046,7 +4264,7 @@
                 <w:noProof/>
                 <w:webHidden/>
               </w:rPr>
-              <w:instrText xml:space="preserve"> PAGEREF _Toc119489431 \h </w:instrText>
+              <w:instrText xml:space="preserve"> PAGEREF _Toc119588825 \h </w:instrText>
             </w:r>
             <w:r>
               <w:rPr>
@@ -4067,79 +4285,6 @@
                 <w:webHidden/>
               </w:rPr>
               <w:t>10</w:t>
-            </w:r>
-            <w:r>
-              <w:rPr>
-                <w:noProof/>
-                <w:webHidden/>
-              </w:rPr>
-              <w:fldChar w:fldCharType="end"/>
-            </w:r>
-          </w:hyperlink>
-        </w:p>
-        <w:p>
-          <w:pPr>
-            <w:pStyle w:val="TOC1"/>
-            <w:tabs>
-              <w:tab w:val="right" w:leader="dot" w:pos="10196"/>
-            </w:tabs>
-            <w:rPr>
-              <w:rFonts w:asciiTheme="minorHAnsi" w:hAnsiTheme="minorHAnsi" w:cstheme="minorBidi"/>
-              <w:noProof/>
-              <w:kern w:val="2"/>
-              <w:sz w:val="21"/>
-              <w:szCs w:val="22"/>
-              <w:lang w:eastAsia="zh-CN"/>
-            </w:rPr>
-          </w:pPr>
-          <w:hyperlink w:anchor="_Toc119489432" w:history="1">
-            <w:r>
-              <w:rPr>
-                <w:rStyle w:val="Hyperlink"/>
-                <w:noProof/>
-              </w:rPr>
-              <w:t>2. UML DIAGRAM</w:t>
-            </w:r>
-            <w:r>
-              <w:rPr>
-                <w:noProof/>
-                <w:webHidden/>
-              </w:rPr>
-              <w:tab/>
-            </w:r>
-            <w:r>
-              <w:rPr>
-                <w:noProof/>
-                <w:webHidden/>
-              </w:rPr>
-              <w:fldChar w:fldCharType="begin"/>
-            </w:r>
-            <w:r>
-              <w:rPr>
-                <w:noProof/>
-                <w:webHidden/>
-              </w:rPr>
-              <w:instrText xml:space="preserve"> PAGEREF _Toc119489432 \h </w:instrText>
-            </w:r>
-            <w:r>
-              <w:rPr>
-                <w:noProof/>
-                <w:webHidden/>
-              </w:rPr>
-            </w:r>
-            <w:r>
-              <w:rPr>
-                <w:noProof/>
-                <w:webHidden/>
-              </w:rPr>
-              <w:fldChar w:fldCharType="separate"/>
-            </w:r>
-            <w:r>
-              <w:rPr>
-                <w:noProof/>
-                <w:webHidden/>
-              </w:rPr>
-              <w:t>16</w:t>
             </w:r>
             <w:r>
               <w:rPr>
@@ -4166,14 +4311,14 @@
               <w:lang w:eastAsia="zh-CN"/>
             </w:rPr>
           </w:pPr>
-          <w:hyperlink w:anchor="_Toc119489433" w:history="1">
+          <w:hyperlink w:anchor="_Toc119588826" w:history="1">
             <w:r>
               <w:rPr>
                 <w:rStyle w:val="Hyperlink"/>
                 <w:noProof/>
                 <w:lang w:eastAsia="zh-CN"/>
               </w:rPr>
-              <w:t>2.1 Use Case Diagram</w:t>
+              <w:t>2.3 Database Model</w:t>
             </w:r>
             <w:r>
               <w:rPr>
@@ -4194,7 +4339,7 @@
                 <w:noProof/>
                 <w:webHidden/>
               </w:rPr>
-              <w:instrText xml:space="preserve"> PAGEREF _Toc119489433 \h </w:instrText>
+              <w:instrText xml:space="preserve"> PAGEREF _Toc119588826 \h </w:instrText>
             </w:r>
             <w:r>
               <w:rPr>
@@ -4214,7 +4359,96 @@
                 <w:noProof/>
                 <w:webHidden/>
               </w:rPr>
-              <w:t>16</w:t>
+              <w:t>11</w:t>
+            </w:r>
+            <w:r>
+              <w:rPr>
+                <w:noProof/>
+                <w:webHidden/>
+              </w:rPr>
+              <w:fldChar w:fldCharType="end"/>
+            </w:r>
+          </w:hyperlink>
+        </w:p>
+        <w:p>
+          <w:pPr>
+            <w:pStyle w:val="TOC1"/>
+            <w:tabs>
+              <w:tab w:val="right" w:leader="dot" w:pos="10196"/>
+            </w:tabs>
+            <w:rPr>
+              <w:rFonts w:asciiTheme="minorHAnsi" w:hAnsiTheme="minorHAnsi" w:cstheme="minorBidi"/>
+              <w:noProof/>
+              <w:kern w:val="2"/>
+              <w:sz w:val="21"/>
+              <w:szCs w:val="22"/>
+              <w:lang w:eastAsia="zh-CN"/>
+            </w:rPr>
+          </w:pPr>
+          <w:hyperlink w:anchor="_Toc119588827" w:history="1">
+            <w:r>
+              <w:rPr>
+                <w:rStyle w:val="Hyperlink"/>
+                <w:noProof/>
+              </w:rPr>
+              <w:t>3. U</w:t>
+            </w:r>
+            <w:r>
+              <w:rPr>
+                <w:rStyle w:val="Hyperlink"/>
+                <w:rFonts w:hint="eastAsia"/>
+                <w:noProof/>
+                <w:lang w:eastAsia="zh-CN"/>
+              </w:rPr>
+              <w:t>ML</w:t>
+            </w:r>
+            <w:r>
+              <w:rPr>
+                <w:rStyle w:val="Hyperlink"/>
+                <w:noProof/>
+              </w:rPr>
+              <w:t xml:space="preserve"> Diagrams</w:t>
+            </w:r>
+            <w:r>
+              <w:rPr>
+                <w:noProof/>
+                <w:webHidden/>
+              </w:rPr>
+              <w:tab/>
+            </w:r>
+            <w:r>
+              <w:rPr>
+                <w:noProof/>
+                <w:webHidden/>
+              </w:rPr>
+              <w:fldChar w:fldCharType="begin"/>
+            </w:r>
+            <w:r>
+              <w:rPr>
+                <w:noProof/>
+                <w:webHidden/>
+              </w:rPr>
+              <w:instrText xml:space="preserve"> PAGEREF _Toc119588827 \h </w:instrText>
+            </w:r>
+            <w:r>
+              <w:rPr>
+                <w:noProof/>
+                <w:webHidden/>
+              </w:rPr>
+            </w:r>
+            <w:r>
+              <w:rPr>
+                <w:noProof/>
+                <w:webHidden/>
+              </w:rPr>
+              <w:fldChar w:fldCharType="separate"/>
+            </w:r>
+            <w:r>
+              <w:rPr>
+                <w:noProof/>
+                <w:webHidden/>
+              </w:rPr>
+              <w:t>17</w:t>
             </w:r>
             <w:r>
               <w:rPr>
@@ -4241,13 +4475,14 @@
               <w:lang w:eastAsia="zh-CN"/>
             </w:rPr>
           </w:pPr>
-          <w:hyperlink w:anchor="_Toc119489434" w:history="1">
+          <w:hyperlink w:anchor="_Toc119588828" w:history="1">
             <w:r>
               <w:rPr>
                 <w:rStyle w:val="Hyperlink"/>
                 <w:noProof/>
-              </w:rPr>
-              <w:t>2.2 Sequence Diagram</w:t>
+                <w:lang w:eastAsia="zh-CN"/>
+              </w:rPr>
+              <w:t>3.1 Use Case Diagram</w:t>
             </w:r>
             <w:r>
               <w:rPr>
@@ -4268,7 +4503,7 @@
                 <w:noProof/>
                 <w:webHidden/>
               </w:rPr>
-              <w:instrText xml:space="preserve"> PAGEREF _Toc119489434 \h </w:instrText>
+              <w:instrText xml:space="preserve"> PAGEREF _Toc119588828 \h </w:instrText>
             </w:r>
             <w:r>
               <w:rPr>
@@ -4288,7 +4523,7 @@
                 <w:noProof/>
                 <w:webHidden/>
               </w:rPr>
-              <w:t>18</w:t>
+              <w:t>17</w:t>
             </w:r>
             <w:r>
               <w:rPr>
@@ -4315,13 +4550,13 @@
               <w:lang w:eastAsia="zh-CN"/>
             </w:rPr>
           </w:pPr>
-          <w:hyperlink w:anchor="_Toc119489435" w:history="1">
+          <w:hyperlink w:anchor="_Toc119588829" w:history="1">
             <w:r>
               <w:rPr>
                 <w:rStyle w:val="Hyperlink"/>
                 <w:noProof/>
               </w:rPr>
-              <w:t>2.3 Activity Diagram</w:t>
+              <w:t>3.2 Sequence Diagram</w:t>
             </w:r>
             <w:r>
               <w:rPr>
@@ -4342,7 +4577,7 @@
                 <w:noProof/>
                 <w:webHidden/>
               </w:rPr>
-              <w:instrText xml:space="preserve"> PAGEREF _Toc119489435 \h </w:instrText>
+              <w:instrText xml:space="preserve"> PAGEREF _Toc119588829 \h </w:instrText>
             </w:r>
             <w:r>
               <w:rPr>
@@ -4362,7 +4597,81 @@
                 <w:noProof/>
                 <w:webHidden/>
               </w:rPr>
-              <w:t>20</w:t>
+              <w:t>19</w:t>
+            </w:r>
+            <w:r>
+              <w:rPr>
+                <w:noProof/>
+                <w:webHidden/>
+              </w:rPr>
+              <w:fldChar w:fldCharType="end"/>
+            </w:r>
+          </w:hyperlink>
+        </w:p>
+        <w:p>
+          <w:pPr>
+            <w:pStyle w:val="TOC2"/>
+            <w:tabs>
+              <w:tab w:val="right" w:leader="dot" w:pos="10196"/>
+            </w:tabs>
+            <w:ind w:left="560"/>
+            <w:rPr>
+              <w:rFonts w:asciiTheme="minorHAnsi" w:hAnsiTheme="minorHAnsi" w:cstheme="minorBidi"/>
+              <w:noProof/>
+              <w:kern w:val="2"/>
+              <w:sz w:val="21"/>
+              <w:szCs w:val="22"/>
+              <w:lang w:eastAsia="zh-CN"/>
+            </w:rPr>
+          </w:pPr>
+          <w:hyperlink w:anchor="_Toc119588830" w:history="1">
+            <w:r>
+              <w:rPr>
+                <w:rStyle w:val="Hyperlink"/>
+                <w:noProof/>
+              </w:rPr>
+              <w:t>3.3 Activity Diagram</w:t>
+            </w:r>
+            <w:r>
+              <w:rPr>
+                <w:noProof/>
+                <w:webHidden/>
+              </w:rPr>
+              <w:tab/>
+            </w:r>
+            <w:r>
+              <w:rPr>
+                <w:noProof/>
+                <w:webHidden/>
+              </w:rPr>
+              <w:fldChar w:fldCharType="begin"/>
+            </w:r>
+            <w:r>
+              <w:rPr>
+                <w:noProof/>
+                <w:webHidden/>
+              </w:rPr>
+              <w:instrText xml:space="preserve"> PAGEREF _Toc119588830 \h </w:instrText>
+            </w:r>
+            <w:r>
+              <w:rPr>
+                <w:noProof/>
+                <w:webHidden/>
+              </w:rPr>
+            </w:r>
+            <w:r>
+              <w:rPr>
+                <w:noProof/>
+                <w:webHidden/>
+              </w:rPr>
+              <w:fldChar w:fldCharType="separate"/>
+            </w:r>
+            <w:r>
+              <w:rPr>
+                <w:noProof/>
+                <w:webHidden/>
+              </w:rPr>
+              <w:t>21</w:t>
             </w:r>
             <w:r>
               <w:rPr>
@@ -4388,30 +4697,14 @@
               <w:lang w:eastAsia="zh-CN"/>
             </w:rPr>
           </w:pPr>
-          <w:hyperlink w:anchor="_Toc119489436" w:history="1">
+          <w:hyperlink w:anchor="_Toc119588831" w:history="1">
             <w:r>
               <w:rPr>
                 <w:rStyle w:val="Hyperlink"/>
                 <w:noProof/>
                 <w:lang w:eastAsia="zh-CN"/>
               </w:rPr>
-              <w:t>CON</w:t>
-            </w:r>
-            <w:r>
-              <w:rPr>
-                <w:rStyle w:val="Hyperlink"/>
-                <w:noProof/>
-                <w:lang w:eastAsia="zh-CN"/>
-              </w:rPr>
-              <w:t>C</w:t>
-            </w:r>
-            <w:r>
-              <w:rPr>
-                <w:rStyle w:val="Hyperlink"/>
-                <w:noProof/>
-                <w:lang w:eastAsia="zh-CN"/>
-              </w:rPr>
-              <w:t>LUSION</w:t>
+              <w:t>Conclusion</w:t>
             </w:r>
             <w:r>
               <w:rPr>
@@ -4432,7 +4725,7 @@
                 <w:noProof/>
                 <w:webHidden/>
               </w:rPr>
-              <w:instrText xml:space="preserve"> PAGEREF _Toc119489436 \h </w:instrText>
+              <w:instrText xml:space="preserve"> PAGEREF _Toc119588831 \h </w:instrText>
             </w:r>
             <w:r>
               <w:rPr>
@@ -4452,7 +4745,7 @@
                 <w:noProof/>
                 <w:webHidden/>
               </w:rPr>
-              <w:t>22</w:t>
+              <w:t>23</w:t>
             </w:r>
             <w:r>
               <w:rPr>
@@ -4478,14 +4771,14 @@
               <w:lang w:eastAsia="zh-CN"/>
             </w:rPr>
           </w:pPr>
-          <w:hyperlink w:anchor="_Toc119489437" w:history="1">
+          <w:hyperlink w:anchor="_Toc119588832" w:history="1">
             <w:r>
               <w:rPr>
                 <w:rStyle w:val="Hyperlink"/>
                 <w:noProof/>
                 <w:lang w:eastAsia="zh-CN"/>
               </w:rPr>
-              <w:t>REFERENCES</w:t>
+              <w:t>References</w:t>
             </w:r>
             <w:r>
               <w:rPr>
@@ -4506,7 +4799,7 @@
                 <w:noProof/>
                 <w:webHidden/>
               </w:rPr>
-              <w:instrText xml:space="preserve"> PAGEREF _Toc119489437 \h </w:instrText>
+              <w:instrText xml:space="preserve"> PAGEREF _Toc119588832 \h </w:instrText>
             </w:r>
             <w:r>
               <w:rPr>
@@ -4526,7 +4819,7 @@
                 <w:noProof/>
                 <w:webHidden/>
               </w:rPr>
-              <w:t>23</w:t>
+              <w:t>24</w:t>
             </w:r>
             <w:r>
               <w:rPr>
@@ -4572,7 +4865,7 @@
           <w:szCs w:val="32"/>
         </w:rPr>
       </w:pPr>
-      <w:bookmarkStart w:id="2" w:name="_Toc119489427"/>
+      <w:bookmarkStart w:id="2" w:name="_Toc119588820"/>
       <w:r>
         <w:rPr>
           <w:rFonts w:eastAsia="Times New Roman" w:hint="eastAsia"/>
@@ -4754,6 +5047,13 @@
         </w:rPr>
         <w:t>An activity diagram is essentially a flowchart that shows the activities performed by the system.</w:t>
       </w:r>
+    </w:p>
+    <w:p>
+      <w:pPr>
+        <w:rPr>
+          <w:lang w:eastAsia="zh-CN"/>
+        </w:rPr>
+      </w:pPr>
       <w:r>
         <w:rPr>
           <w:lang w:eastAsia="zh-CN"/>
@@ -4776,7 +5076,7 @@
           <w:lang w:eastAsia="zh-CN"/>
         </w:rPr>
       </w:pPr>
-      <w:bookmarkStart w:id="3" w:name="_Toc119489428"/>
+      <w:bookmarkStart w:id="3" w:name="_Toc119588821"/>
       <w:r>
         <w:rPr>
           <w:sz w:val="32"/>
@@ -4784,7 +5084,7 @@
           <w:lang w:eastAsia="zh-CN"/>
         </w:rPr>
         <w:lastRenderedPageBreak/>
-        <w:t>FUNCTIONAL DIAGRAMS</w:t>
+        <w:t>STRUCTURE DIAGRAM</w:t>
       </w:r>
       <w:bookmarkEnd w:id="3"/>
     </w:p>
@@ -4807,7 +5107,7 @@
           <w:lang w:eastAsia="zh-CN"/>
         </w:rPr>
       </w:pPr>
-      <w:bookmarkStart w:id="4" w:name="_Toc119489429"/>
+      <w:bookmarkStart w:id="4" w:name="_Toc119588822"/>
       <w:r>
         <w:rPr>
           <w:rFonts w:ascii="Times New Roman" w:hAnsi="Times New Roman" w:cs="Times New Roman"/>
@@ -4815,7 +5115,25 @@
           <w:szCs w:val="28"/>
           <w:lang w:eastAsia="zh-CN"/>
         </w:rPr>
-        <w:t>1.1 IDEF0 Diagram</w:t>
+        <w:t xml:space="preserve">1.1 </w:t>
+      </w:r>
+      <w:r>
+        <w:rPr>
+          <w:rFonts w:ascii="Times New Roman" w:hAnsi="Times New Roman" w:cs="Times New Roman"/>
+          <w:sz w:val="28"/>
+          <w:szCs w:val="28"/>
+          <w:lang w:eastAsia="zh-CN"/>
+        </w:rPr>
+        <w:t>Organizational Structure</w:t>
+      </w:r>
+      <w:r>
+        <w:rPr>
+          <w:rFonts w:ascii="Times New Roman" w:hAnsi="Times New Roman" w:cs="Times New Roman"/>
+          <w:sz w:val="28"/>
+          <w:szCs w:val="28"/>
+          <w:lang w:eastAsia="zh-CN"/>
+        </w:rPr>
+        <w:t xml:space="preserve"> Diagram</w:t>
       </w:r>
       <w:bookmarkEnd w:id="4"/>
     </w:p>
@@ -4839,73 +5157,38 @@
           <w:lang w:eastAsia="zh-CN"/>
         </w:rPr>
       </w:pPr>
-      <w:r>
-        <w:rPr>
-          <w:lang w:eastAsia="zh-CN"/>
-        </w:rPr>
-        <w:t xml:space="preserve">Business process modeling, or IDEF0, models entire systems as a set of interrelated activities or functions so it can analyze the functions of a system independently of the objects performing those functions. IDEF0 utilizes only two graphical symbols: boxes and arrows. </w:t>
-      </w:r>
-    </w:p>
-    <w:p>
-      <w:pPr>
-        <w:spacing w:after="0"/>
-        <w:ind w:firstLineChars="200" w:firstLine="560"/>
-        <w:jc w:val="both"/>
-        <w:rPr>
-          <w:lang w:eastAsia="zh-CN"/>
-        </w:rPr>
-      </w:pPr>
-      <w:r>
-        <w:rPr>
-          <w:lang w:eastAsia="zh-CN"/>
-        </w:rPr>
-        <w:t xml:space="preserve">IDEF0 uses activities and arrows to graphically describe and document business processes. To do this, it captures information about the business or process and displays the information and resources that are included in each step. IDEF0 activity modeling is best utilized as an analysis and logical design technique. As such, it is generally performed early in a project, and to provide analysis for the Process Flow Modeling (IDEF3) method for data collection and AS-IS process </w:t>
-      </w:r>
-      <w:r>
-        <w:rPr>
-          <w:lang w:eastAsia="zh-CN"/>
-        </w:rPr>
-        <w:t>modeling</w:t>
-      </w:r>
-      <w:r>
-        <w:rPr>
-          <w:vertAlign w:val="superscript"/>
-          <w:lang w:eastAsia="zh-CN"/>
-        </w:rPr>
-        <w:t xml:space="preserve"> [1]</w:t>
-      </w:r>
-      <w:r>
-        <w:rPr>
-          <w:lang w:eastAsia="zh-CN"/>
-        </w:rPr>
-        <w:t>.</w:t>
-      </w:r>
-    </w:p>
-    <w:p>
-      <w:pPr>
-        <w:spacing w:after="0"/>
-        <w:ind w:firstLineChars="200" w:firstLine="560"/>
-        <w:jc w:val="both"/>
-        <w:rPr>
-          <w:lang w:eastAsia="zh-CN"/>
-        </w:rPr>
-      </w:pPr>
-      <w:r>
-        <w:rPr>
-          <w:lang w:eastAsia="zh-CN"/>
-        </w:rPr>
-        <w:t xml:space="preserve">IDEF0 models a system as a set of activities (functions) using only two graphic symbols: boxes and arrows. </w:t>
-      </w:r>
-    </w:p>
-    <w:p>
-      <w:pPr>
-        <w:spacing w:after="0"/>
-        <w:ind w:firstLineChars="200" w:firstLine="560"/>
-        <w:jc w:val="both"/>
-        <w:rPr>
-          <w:lang w:eastAsia="zh-CN"/>
-        </w:rPr>
-      </w:pPr>
+      <w:bookmarkStart w:id="5" w:name="_Hlk101790096"/>
+      <w:r>
+        <w:rPr>
+          <w:kern w:val="28"/>
+        </w:rPr>
+        <w:t>The o</w:t>
+      </w:r>
+      <w:r>
+        <w:rPr>
+          <w:kern w:val="28"/>
+        </w:rPr>
+        <w:t xml:space="preserve">rganizational </w:t>
+      </w:r>
+      <w:r>
+        <w:rPr>
+          <w:kern w:val="28"/>
+        </w:rPr>
+        <w:t>s</w:t>
+      </w:r>
+      <w:r>
+        <w:rPr>
+          <w:kern w:val="28"/>
+        </w:rPr>
+        <w:t xml:space="preserve">tructure </w:t>
+      </w:r>
+      <w:bookmarkEnd w:id="5"/>
+      <w:r>
+        <w:rPr>
+          <w:kern w:val="28"/>
+        </w:rPr>
+        <w:t>for the second-hand goods trading system is shown as a diagram below.</w:t>
+      </w:r>
     </w:p>
     <w:p>
       <w:pPr>
@@ -4917,10 +5200,10 @@
           <w:noProof/>
         </w:rPr>
         <w:drawing>
-          <wp:inline distT="0" distB="0" distL="0" distR="0" wp14:anchorId="02255F0A" wp14:editId="3E407BAE">
-            <wp:extent cx="6300470" cy="4772025"/>
-            <wp:effectExtent l="0" t="0" r="5080" b="9525"/>
-            <wp:docPr id="2" name="Picture 2"/>
+          <wp:inline distT="0" distB="0" distL="0" distR="0" wp14:anchorId="472BF788" wp14:editId="5E9A03AD">
+            <wp:extent cx="6300470" cy="2513330"/>
+            <wp:effectExtent l="0" t="0" r="5080" b="1270"/>
+            <wp:docPr id="6" name="Picture 6"/>
             <wp:cNvGraphicFramePr>
               <a:graphicFrameLocks xmlns:a="http://schemas.openxmlformats.org/drawingml/2006/main" noChangeAspect="1"/>
             </wp:cNvGraphicFramePr>
@@ -4940,7 +5223,7 @@
                   <pic:spPr>
                     <a:xfrm>
                       <a:off x="0" y="0"/>
-                      <a:ext cx="6300470" cy="4772025"/>
+                      <a:ext cx="6300470" cy="2513330"/>
                     </a:xfrm>
                     <a:prstGeom prst="rect">
                       <a:avLst/>
@@ -5019,7 +5302,7 @@
           <w:sz w:val="28"/>
           <w:szCs w:val="28"/>
         </w:rPr>
-        <w:t xml:space="preserve">.1 - IDEF0 </w:t>
+        <w:t xml:space="preserve">.1 - </w:t>
       </w:r>
       <w:r>
         <w:rPr>
@@ -5027,7 +5310,7 @@
           <w:sz w:val="28"/>
           <w:szCs w:val="28"/>
         </w:rPr>
-        <w:t>D</w:t>
+        <w:t xml:space="preserve">Organizational Structure </w:t>
       </w:r>
       <w:r>
         <w:rPr>
@@ -5035,23 +5318,205 @@
           <w:sz w:val="28"/>
           <w:szCs w:val="28"/>
         </w:rPr>
-        <w:t>iagram</w:t>
-      </w:r>
-    </w:p>
-    <w:p>
-      <w:pPr>
+        <w:t>diagram</w:t>
+      </w:r>
+    </w:p>
+    <w:p>
+      <w:pPr>
+        <w:spacing w:after="0"/>
+        <w:ind w:firstLineChars="200" w:firstLine="560"/>
+        <w:jc w:val="both"/>
+      </w:pPr>
+    </w:p>
+    <w:p>
+      <w:pPr>
+        <w:ind w:firstLine="720"/>
+        <w:jc w:val="both"/>
+      </w:pPr>
+      <w:r>
+        <w:t>This figure shows that the used goods trading system is divided into two subsystems, the first is the administrator system, the administrator in the management platform to manage products, orders, and users, and in the arbitration platform to arbitrate disputes. Users can trade products in the shopping platform, cancel orders placed in the order platform, and apply for after-sales service in the after-sales platform.</w:t>
+      </w:r>
+    </w:p>
+    <w:p/>
+    <w:p/>
+    <w:p/>
+    <w:p/>
+    <w:p/>
+    <w:p/>
+    <w:p/>
+    <w:p/>
+    <w:p/>
+    <w:p/>
+    <w:p/>
+    <w:p>
+      <w:pPr>
+        <w:pStyle w:val="Heading1"/>
+        <w:numPr>
+          <w:ilvl w:val="0"/>
+          <w:numId w:val="9"/>
+        </w:numPr>
+        <w:spacing w:before="0" w:after="0" w:line="240" w:lineRule="auto"/>
         <w:jc w:val="center"/>
+        <w:rPr>
+          <w:sz w:val="32"/>
+          <w:szCs w:val="32"/>
+          <w:lang w:eastAsia="zh-CN"/>
+        </w:rPr>
+      </w:pPr>
+      <w:bookmarkStart w:id="6" w:name="_Toc119588823"/>
+      <w:r>
+        <w:rPr>
+          <w:sz w:val="32"/>
+          <w:szCs w:val="32"/>
+          <w:lang w:eastAsia="zh-CN"/>
+        </w:rPr>
+        <w:lastRenderedPageBreak/>
+        <w:t>FUNCTIONAL DIAGRAMS</w:t>
+      </w:r>
+      <w:bookmarkEnd w:id="6"/>
+    </w:p>
+    <w:p>
+      <w:pPr>
+        <w:rPr>
+          <w:lang w:eastAsia="zh-CN"/>
+        </w:rPr>
+      </w:pPr>
+    </w:p>
+    <w:p>
+      <w:pPr>
+        <w:pStyle w:val="Heading2"/>
+        <w:spacing w:before="0" w:after="0" w:line="240" w:lineRule="auto"/>
+        <w:jc w:val="center"/>
+        <w:rPr>
+          <w:rFonts w:ascii="Times New Roman" w:hAnsi="Times New Roman" w:cs="Times New Roman"/>
+          <w:sz w:val="28"/>
+          <w:szCs w:val="28"/>
+          <w:lang w:eastAsia="zh-CN"/>
+        </w:rPr>
+      </w:pPr>
+      <w:bookmarkStart w:id="7" w:name="_Toc119588824"/>
+      <w:r>
+        <w:rPr>
+          <w:rFonts w:ascii="Times New Roman" w:hAnsi="Times New Roman" w:cs="Times New Roman"/>
+          <w:sz w:val="28"/>
+          <w:szCs w:val="28"/>
+          <w:lang w:eastAsia="zh-CN"/>
+        </w:rPr>
+        <w:t>2</w:t>
+      </w:r>
+      <w:r>
+        <w:rPr>
+          <w:rFonts w:ascii="Times New Roman" w:hAnsi="Times New Roman" w:cs="Times New Roman"/>
+          <w:sz w:val="28"/>
+          <w:szCs w:val="28"/>
+          <w:lang w:eastAsia="zh-CN"/>
+        </w:rPr>
+        <w:t>.1 IDEF0 Diagram</w:t>
+      </w:r>
+      <w:bookmarkEnd w:id="7"/>
+    </w:p>
+    <w:p>
+      <w:pPr>
+        <w:spacing w:after="0"/>
+        <w:jc w:val="center"/>
+        <w:rPr>
+          <w:b/>
+          <w:bCs/>
+          <w:lang w:eastAsia="zh-CN"/>
+        </w:rPr>
+      </w:pPr>
+    </w:p>
+    <w:p>
+      <w:pPr>
+        <w:spacing w:after="0"/>
+        <w:ind w:firstLineChars="200" w:firstLine="560"/>
+        <w:jc w:val="both"/>
+        <w:rPr>
+          <w:lang w:eastAsia="zh-CN"/>
+        </w:rPr>
+      </w:pPr>
+      <w:r>
+        <w:rPr>
+          <w:lang w:eastAsia="zh-CN"/>
+        </w:rPr>
+        <w:t xml:space="preserve">Business process modeling, or IDEF0, models entire systems as a set of interrelated activities or functions so it can analyze the functions of a system independently of the objects performing those functions. IDEF0 utilizes only two graphical symbols: boxes and arrows. </w:t>
+      </w:r>
+    </w:p>
+    <w:p>
+      <w:pPr>
+        <w:spacing w:after="0"/>
+        <w:ind w:firstLineChars="200" w:firstLine="560"/>
+        <w:jc w:val="both"/>
+        <w:rPr>
+          <w:lang w:eastAsia="zh-CN"/>
+        </w:rPr>
+      </w:pPr>
+      <w:r>
+        <w:rPr>
+          <w:lang w:eastAsia="zh-CN"/>
+        </w:rPr>
+        <w:t xml:space="preserve">IDEF0 uses activities and arrows to graphically describe and document business processes. To do this, it captures information about the business or process and displays the information and resources that are included in each step. IDEF0 activity modeling is best utilized as an analysis and logical design technique. As such, it is generally performed early in a project, and to provide analysis for the Process Flow Modeling (IDEF3) method for data collection and AS-IS process </w:t>
+      </w:r>
+      <w:r>
+        <w:rPr>
+          <w:lang w:eastAsia="zh-CN"/>
+        </w:rPr>
+        <w:t>modeling</w:t>
+      </w:r>
+      <w:r>
+        <w:rPr>
+          <w:vertAlign w:val="superscript"/>
+          <w:lang w:eastAsia="zh-CN"/>
+        </w:rPr>
+        <w:t xml:space="preserve"> [1]</w:t>
+      </w:r>
+      <w:r>
+        <w:rPr>
+          <w:lang w:eastAsia="zh-CN"/>
+        </w:rPr>
+        <w:t>.</w:t>
+      </w:r>
+    </w:p>
+    <w:p>
+      <w:pPr>
+        <w:spacing w:after="0"/>
+        <w:ind w:firstLineChars="200" w:firstLine="560"/>
+        <w:jc w:val="both"/>
+        <w:rPr>
+          <w:lang w:eastAsia="zh-CN"/>
+        </w:rPr>
+      </w:pPr>
+      <w:r>
+        <w:rPr>
+          <w:lang w:eastAsia="zh-CN"/>
+        </w:rPr>
+        <w:t xml:space="preserve">IDEF0 models a system as a set of activities (functions) using only two graphic symbols: boxes and arrows. </w:t>
+      </w:r>
+    </w:p>
+    <w:p>
+      <w:pPr>
+        <w:spacing w:after="0"/>
+        <w:ind w:firstLineChars="200" w:firstLine="560"/>
+        <w:jc w:val="both"/>
+        <w:rPr>
+          <w:lang w:eastAsia="zh-CN"/>
+        </w:rPr>
+      </w:pPr>
+    </w:p>
+    <w:p>
+      <w:pPr>
+        <w:keepNext/>
+        <w:jc w:val="center"/>
       </w:pPr>
       <w:r>
         <w:rPr>
           <w:noProof/>
         </w:rPr>
-        <w:lastRenderedPageBreak/>
         <w:drawing>
-          <wp:inline distT="0" distB="0" distL="0" distR="0" wp14:anchorId="7F255C0A" wp14:editId="17565C44">
-            <wp:extent cx="6300470" cy="4819015"/>
-            <wp:effectExtent l="0" t="0" r="5080" b="635"/>
-            <wp:docPr id="3" name="Picture 3"/>
+          <wp:inline distT="0" distB="0" distL="0" distR="0" wp14:anchorId="02255F0A" wp14:editId="3E407BAE">
+            <wp:extent cx="6300470" cy="4772025"/>
+            <wp:effectExtent l="0" t="0" r="5080" b="9525"/>
+            <wp:docPr id="2" name="Picture 2"/>
             <wp:cNvGraphicFramePr>
               <a:graphicFrameLocks xmlns:a="http://schemas.openxmlformats.org/drawingml/2006/main" noChangeAspect="1"/>
             </wp:cNvGraphicFramePr>
@@ -5071,7 +5536,7 @@
                   <pic:spPr>
                     <a:xfrm>
                       <a:off x="0" y="0"/>
-                      <a:ext cx="6300470" cy="4819015"/>
+                      <a:ext cx="6300470" cy="4772025"/>
                     </a:xfrm>
                     <a:prstGeom prst="rect">
                       <a:avLst/>
@@ -5109,7 +5574,7 @@
           <w:sz w:val="28"/>
           <w:szCs w:val="28"/>
         </w:rPr>
-        <w:fldChar w:fldCharType="begin"/>
+        <w:t>2</w:t>
       </w:r>
       <w:r>
         <w:rPr>
@@ -5117,7 +5582,7 @@
           <w:sz w:val="28"/>
           <w:szCs w:val="28"/>
         </w:rPr>
-        <w:instrText xml:space="preserve"> SEQ Figure \* ARABIC </w:instrText>
+        <w:t xml:space="preserve">.1 - IDEF0 </w:t>
       </w:r>
       <w:r>
         <w:rPr>
@@ -5125,16 +5590,7 @@
           <w:sz w:val="28"/>
           <w:szCs w:val="28"/>
         </w:rPr>
-        <w:fldChar w:fldCharType="separate"/>
-      </w:r>
-      <w:r>
-        <w:rPr>
-          <w:rFonts w:ascii="Times New Roman" w:hAnsi="Times New Roman" w:cs="Times New Roman"/>
-          <w:noProof/>
-          <w:sz w:val="28"/>
-          <w:szCs w:val="28"/>
-        </w:rPr>
-        <w:t>1</w:t>
+        <w:t>D</w:t>
       </w:r>
       <w:r>
         <w:rPr>
@@ -5142,244 +5598,23 @@
           <w:sz w:val="28"/>
           <w:szCs w:val="28"/>
         </w:rPr>
-        <w:fldChar w:fldCharType="end"/>
-      </w:r>
-      <w:r>
-        <w:rPr>
-          <w:rFonts w:ascii="Times New Roman" w:hAnsi="Times New Roman" w:cs="Times New Roman"/>
-          <w:sz w:val="28"/>
-          <w:szCs w:val="28"/>
-        </w:rPr>
-        <w:t>.</w:t>
-      </w:r>
-      <w:r>
-        <w:rPr>
-          <w:rFonts w:ascii="Times New Roman" w:hAnsi="Times New Roman" w:cs="Times New Roman"/>
-          <w:sz w:val="28"/>
-          <w:szCs w:val="28"/>
-        </w:rPr>
-        <w:t>2</w:t>
-      </w:r>
-      <w:r>
-        <w:rPr>
-          <w:rFonts w:ascii="Times New Roman" w:hAnsi="Times New Roman" w:cs="Times New Roman"/>
-          <w:sz w:val="28"/>
-          <w:szCs w:val="28"/>
-        </w:rPr>
-        <w:t xml:space="preserve"> - IDEF0 </w:t>
-      </w:r>
-      <w:r>
-        <w:rPr>
-          <w:rFonts w:ascii="Times New Roman" w:hAnsi="Times New Roman" w:cs="Times New Roman"/>
-          <w:sz w:val="28"/>
-          <w:szCs w:val="28"/>
-        </w:rPr>
-        <w:t>Decomposition D</w:t>
-      </w:r>
-      <w:r>
-        <w:rPr>
-          <w:rFonts w:ascii="Times New Roman" w:hAnsi="Times New Roman" w:cs="Times New Roman"/>
-          <w:sz w:val="28"/>
-          <w:szCs w:val="28"/>
-        </w:rPr>
         <w:t>iagram</w:t>
       </w:r>
     </w:p>
     <w:p>
       <w:pPr>
-        <w:spacing w:after="0"/>
-        <w:ind w:firstLineChars="200" w:firstLine="560"/>
-        <w:jc w:val="both"/>
-      </w:pPr>
-    </w:p>
-    <w:p>
-      <w:pPr>
-        <w:spacing w:after="0"/>
-        <w:ind w:firstLineChars="200" w:firstLine="560"/>
-        <w:jc w:val="both"/>
-        <w:rPr>
-          <w:lang w:eastAsia="zh-CN"/>
-        </w:rPr>
-      </w:pPr>
-      <w:r>
-        <w:rPr>
-          <w:rFonts w:hint="eastAsia"/>
-          <w:lang w:eastAsia="zh-CN"/>
-        </w:rPr>
-        <w:t xml:space="preserve">Activities are represented by boxes containing a single, active verb plus a </w:t>
-      </w:r>
-      <w:r>
-        <w:rPr>
-          <w:lang w:eastAsia="zh-CN"/>
-        </w:rPr>
-        <w:t xml:space="preserve">common noun that clarifies the objective of the activity from the viewpoint of the model (for example, Obtain Driver's License). You can use an adjective to further qualify the noun. </w:t>
-      </w:r>
-    </w:p>
-    <w:p>
-      <w:pPr>
-        <w:spacing w:after="0"/>
-        <w:ind w:firstLineChars="200" w:firstLine="560"/>
-        <w:jc w:val="both"/>
-        <w:rPr>
-          <w:lang w:eastAsia="zh-CN"/>
-        </w:rPr>
-      </w:pPr>
-      <w:r>
-        <w:rPr>
-          <w:rFonts w:hint="eastAsia"/>
-          <w:lang w:eastAsia="zh-CN"/>
-        </w:rPr>
-        <w:t xml:space="preserve">Arrows represent four types of information that are connected to an </w:t>
-      </w:r>
-      <w:r>
-        <w:rPr>
-          <w:lang w:eastAsia="zh-CN"/>
-        </w:rPr>
-        <w:t xml:space="preserve">activity, and that are captured in IDEF0 models: Input arrow shows what an activity consumes or transforms. Output arrow shows what an activity produces or creates. Control arrow represents objects that govern the manner in which inputs are transformed but are not themselves transformed by the activity. Mechanism arrow represents objects that </w:t>
-      </w:r>
-      <w:r>
-        <w:rPr>
-          <w:lang w:eastAsia="zh-CN"/>
-        </w:rPr>
-        <w:t>perform</w:t>
-      </w:r>
-      <w:r>
-        <w:rPr>
-          <w:lang w:eastAsia="zh-CN"/>
-        </w:rPr>
-        <w:t xml:space="preserve"> the transformation of inputs to outputs but are not themselves transformed by the activity.</w:t>
-      </w:r>
-    </w:p>
-    <w:p>
-      <w:pPr>
-        <w:spacing w:after="0"/>
-        <w:ind w:firstLine="560"/>
-        <w:jc w:val="both"/>
-        <w:rPr>
-          <w:lang w:eastAsia="zh-CN"/>
-        </w:rPr>
-      </w:pPr>
-      <w:r>
-        <w:rPr>
-          <w:lang w:eastAsia="zh-CN"/>
-        </w:rPr>
-        <w:t>In this used item trading system, there is an input named "product". Users and administrators are used on the mechanism arrows. Goods reconciliation and dispute arbitration are on the control arrow space. The output is just shipping and delivery.</w:t>
-      </w:r>
-    </w:p>
-    <w:p>
-      <w:pPr>
-        <w:spacing w:after="0"/>
-        <w:ind w:firstLine="560"/>
-        <w:jc w:val="both"/>
-        <w:rPr>
-          <w:lang w:eastAsia="zh-CN"/>
-        </w:rPr>
-      </w:pPr>
-      <w:r>
-        <w:rPr>
-          <w:lang w:eastAsia="zh-CN"/>
-        </w:rPr>
-        <w:t xml:space="preserve">The input of the goods is the shopping platform and then goes to the order platform. The order platform is under the control of the goods verification, then the after-sales platform, which is under the control of the arbitration of disputes, followed by the delivery platform, which directly outputs the shipment and receipt of goods. The user mechanism will be used in the shopping platform, the order platform, the after-sales platform, and the </w:t>
-      </w:r>
-      <w:r>
-        <w:rPr>
-          <w:lang w:eastAsia="zh-CN"/>
+        <w:jc w:val="center"/>
+      </w:pPr>
+      <w:r>
+        <w:rPr>
+          <w:noProof/>
         </w:rPr>
         <w:lastRenderedPageBreak/>
-        <w:t>shipping and receiving platform. The administrator mechanism will be used in the order platform and the after-sales platform</w:t>
-      </w:r>
-      <w:r>
-        <w:rPr>
-          <w:lang w:eastAsia="zh-CN"/>
-        </w:rPr>
-        <w:t>.</w:t>
-      </w:r>
-    </w:p>
-    <w:p>
-      <w:pPr>
-        <w:spacing w:after="0"/>
-        <w:ind w:firstLine="560"/>
-        <w:rPr>
-          <w:b/>
-          <w:bCs/>
-          <w:lang w:eastAsia="zh-CN"/>
-        </w:rPr>
-      </w:pPr>
-    </w:p>
-    <w:p>
-      <w:pPr>
-        <w:pStyle w:val="Heading2"/>
-        <w:spacing w:before="0" w:after="0" w:line="240" w:lineRule="auto"/>
-        <w:jc w:val="center"/>
-        <w:rPr>
-          <w:rFonts w:ascii="Times New Roman" w:hAnsi="Times New Roman" w:cs="Times New Roman"/>
-          <w:sz w:val="28"/>
-          <w:szCs w:val="28"/>
-          <w:lang w:eastAsia="zh-CN"/>
-        </w:rPr>
-      </w:pPr>
-      <w:bookmarkStart w:id="5" w:name="_Toc119489430"/>
-      <w:r>
-        <w:rPr>
-          <w:rFonts w:ascii="Times New Roman" w:hAnsi="Times New Roman" w:cs="Times New Roman"/>
-          <w:sz w:val="28"/>
-          <w:szCs w:val="28"/>
-          <w:lang w:eastAsia="zh-CN"/>
-        </w:rPr>
-        <w:t>1.2 DFD Diagram</w:t>
-      </w:r>
-      <w:bookmarkEnd w:id="5"/>
-    </w:p>
-    <w:p>
-      <w:pPr>
-        <w:spacing w:after="0"/>
-        <w:jc w:val="center"/>
-        <w:rPr>
-          <w:b/>
-          <w:bCs/>
-          <w:lang w:eastAsia="zh-CN"/>
-        </w:rPr>
-      </w:pPr>
-    </w:p>
-    <w:p>
-      <w:pPr>
-        <w:spacing w:after="0"/>
-        <w:ind w:firstLineChars="200" w:firstLine="560"/>
-        <w:jc w:val="both"/>
-        <w:rPr>
-          <w:lang w:eastAsia="zh-CN"/>
-        </w:rPr>
-      </w:pPr>
-      <w:r>
-        <w:rPr>
-          <w:lang w:eastAsia="zh-CN"/>
-        </w:rPr>
-        <w:t>Data flow diagrams, also known as DFD, are used to graphically represent the flow of data in a business information system. DFD describes the processes that are involved in a system to transfer data from the input to the file storage and reports generation.</w:t>
-      </w:r>
-    </w:p>
-    <w:p>
-      <w:pPr>
-        <w:spacing w:after="0"/>
-        <w:ind w:firstLineChars="200" w:firstLine="560"/>
-        <w:jc w:val="both"/>
-        <w:rPr>
-          <w:lang w:eastAsia="zh-CN"/>
-        </w:rPr>
-      </w:pPr>
-    </w:p>
-    <w:p>
-      <w:pPr>
-        <w:jc w:val="center"/>
-      </w:pPr>
-      <w:r>
-        <w:rPr>
-          <w:noProof/>
-        </w:rPr>
         <w:drawing>
-          <wp:inline distT="0" distB="0" distL="0" distR="0" wp14:anchorId="58F78384" wp14:editId="5FE90113">
-            <wp:extent cx="6300470" cy="4800600"/>
-            <wp:effectExtent l="0" t="0" r="5080" b="0"/>
-            <wp:docPr id="8" name="Picture 8"/>
+          <wp:inline distT="0" distB="0" distL="0" distR="0" wp14:anchorId="7F255C0A" wp14:editId="17565C44">
+            <wp:extent cx="6300470" cy="4819015"/>
+            <wp:effectExtent l="0" t="0" r="5080" b="635"/>
+            <wp:docPr id="3" name="Picture 3"/>
             <wp:cNvGraphicFramePr>
               <a:graphicFrameLocks xmlns:a="http://schemas.openxmlformats.org/drawingml/2006/main" noChangeAspect="1"/>
             </wp:cNvGraphicFramePr>
@@ -5399,7 +5634,7 @@
                   <pic:spPr>
                     <a:xfrm>
                       <a:off x="0" y="0"/>
-                      <a:ext cx="6300470" cy="4800600"/>
+                      <a:ext cx="6300470" cy="4819015"/>
                     </a:xfrm>
                     <a:prstGeom prst="rect">
                       <a:avLst/>
@@ -5437,7 +5672,7 @@
           <w:sz w:val="28"/>
           <w:szCs w:val="28"/>
         </w:rPr>
-        <w:fldChar w:fldCharType="begin"/>
+        <w:t>2</w:t>
       </w:r>
       <w:r>
         <w:rPr>
@@ -5445,7 +5680,7 @@
           <w:sz w:val="28"/>
           <w:szCs w:val="28"/>
         </w:rPr>
-        <w:instrText xml:space="preserve"> SEQ Figure \* ARABIC </w:instrText>
+        <w:t>.</w:t>
       </w:r>
       <w:r>
         <w:rPr>
@@ -5453,16 +5688,7 @@
           <w:sz w:val="28"/>
           <w:szCs w:val="28"/>
         </w:rPr>
-        <w:fldChar w:fldCharType="separate"/>
-      </w:r>
-      <w:r>
-        <w:rPr>
-          <w:rFonts w:ascii="Times New Roman" w:hAnsi="Times New Roman" w:cs="Times New Roman"/>
-          <w:noProof/>
-          <w:sz w:val="28"/>
-          <w:szCs w:val="28"/>
-        </w:rPr>
-        <w:t>1</w:t>
+        <w:t>2</w:t>
       </w:r>
       <w:r>
         <w:rPr>
@@ -5470,7 +5696,7 @@
           <w:sz w:val="28"/>
           <w:szCs w:val="28"/>
         </w:rPr>
-        <w:fldChar w:fldCharType="end"/>
+        <w:t xml:space="preserve"> - IDEF0 </w:t>
       </w:r>
       <w:r>
         <w:rPr>
@@ -5478,7 +5704,7 @@
           <w:sz w:val="28"/>
           <w:szCs w:val="28"/>
         </w:rPr>
-        <w:t>.</w:t>
+        <w:t>Decomposition D</w:t>
       </w:r>
       <w:r>
         <w:rPr>
@@ -5486,48 +5712,173 @@
           <w:sz w:val="28"/>
           <w:szCs w:val="28"/>
         </w:rPr>
-        <w:t>3</w:t>
-      </w:r>
-      <w:r>
+        <w:t>iagram</w:t>
+      </w:r>
+    </w:p>
+    <w:p>
+      <w:pPr>
+        <w:spacing w:after="0"/>
+        <w:ind w:firstLineChars="200" w:firstLine="560"/>
+        <w:jc w:val="both"/>
+      </w:pPr>
+    </w:p>
+    <w:p>
+      <w:pPr>
+        <w:spacing w:after="0"/>
+        <w:ind w:firstLineChars="200" w:firstLine="560"/>
+        <w:jc w:val="both"/>
+        <w:rPr>
+          <w:lang w:eastAsia="zh-CN"/>
+        </w:rPr>
+      </w:pPr>
+      <w:r>
+        <w:rPr>
+          <w:rFonts w:hint="eastAsia"/>
+          <w:lang w:eastAsia="zh-CN"/>
+        </w:rPr>
+        <w:t xml:space="preserve">Activities are represented by boxes containing a single, active verb plus a </w:t>
+      </w:r>
+      <w:r>
+        <w:rPr>
+          <w:lang w:eastAsia="zh-CN"/>
+        </w:rPr>
+        <w:t xml:space="preserve">common noun that clarifies the objective of the activity from the viewpoint of the model (for example, Obtain Driver's License). You can use an adjective to further qualify the noun. </w:t>
+      </w:r>
+    </w:p>
+    <w:p>
+      <w:pPr>
+        <w:spacing w:after="0"/>
+        <w:ind w:firstLineChars="200" w:firstLine="560"/>
+        <w:jc w:val="both"/>
+        <w:rPr>
+          <w:lang w:eastAsia="zh-CN"/>
+        </w:rPr>
+      </w:pPr>
+      <w:r>
+        <w:rPr>
+          <w:rFonts w:hint="eastAsia"/>
+          <w:lang w:eastAsia="zh-CN"/>
+        </w:rPr>
+        <w:t xml:space="preserve">Arrows represent four types of information that are connected to an </w:t>
+      </w:r>
+      <w:r>
+        <w:rPr>
+          <w:lang w:eastAsia="zh-CN"/>
+        </w:rPr>
+        <w:t xml:space="preserve">activity, and that are captured in IDEF0 models: Input arrow shows what an activity consumes or transforms. Output arrow shows what an activity produces or creates. Control arrow represents objects that govern the manner in which inputs are transformed but are not themselves transformed by the activity. Mechanism arrow represents objects that </w:t>
+      </w:r>
+      <w:r>
+        <w:rPr>
+          <w:lang w:eastAsia="zh-CN"/>
+        </w:rPr>
+        <w:t>perform</w:t>
+      </w:r>
+      <w:r>
+        <w:rPr>
+          <w:lang w:eastAsia="zh-CN"/>
+        </w:rPr>
+        <w:t xml:space="preserve"> the transformation of inputs to outputs but are not themselves transformed by the activity.</w:t>
+      </w:r>
+    </w:p>
+    <w:p>
+      <w:pPr>
+        <w:spacing w:after="0"/>
+        <w:ind w:firstLine="560"/>
+        <w:jc w:val="both"/>
+        <w:rPr>
+          <w:lang w:eastAsia="zh-CN"/>
+        </w:rPr>
+      </w:pPr>
+      <w:r>
+        <w:rPr>
+          <w:lang w:eastAsia="zh-CN"/>
+        </w:rPr>
+        <w:t>In this used item trading system, there is an input named "product". Users and administrators are used on the mechanism arrows. Goods reconciliation and dispute arbitration are on the control arrow space. The output is just shipping and delivery.</w:t>
+      </w:r>
+    </w:p>
+    <w:p>
+      <w:pPr>
+        <w:spacing w:after="0"/>
+        <w:ind w:firstLine="560"/>
+        <w:jc w:val="both"/>
+        <w:rPr>
+          <w:lang w:eastAsia="zh-CN"/>
+        </w:rPr>
+      </w:pPr>
+      <w:r>
+        <w:rPr>
+          <w:lang w:eastAsia="zh-CN"/>
+        </w:rPr>
+        <w:t xml:space="preserve">The input of the goods is the shopping platform and then goes to the order platform. The order platform is under the control of the goods verification, then the after-sales platform, which is under the control of the arbitration of disputes, followed by the delivery platform, which directly outputs the shipment and receipt of goods. The user mechanism will be used in the shopping platform, the order platform, the after-sales platform, and the </w:t>
+      </w:r>
+      <w:r>
+        <w:rPr>
+          <w:lang w:eastAsia="zh-CN"/>
+        </w:rPr>
+        <w:lastRenderedPageBreak/>
+        <w:t>shipping and receiving platform. The administrator mechanism will be used in the order platform and the after-sales platform</w:t>
+      </w:r>
+      <w:r>
+        <w:rPr>
+          <w:lang w:eastAsia="zh-CN"/>
+        </w:rPr>
+        <w:t>.</w:t>
+      </w:r>
+    </w:p>
+    <w:p>
+      <w:pPr>
+        <w:spacing w:after="0"/>
+        <w:ind w:firstLine="560"/>
+        <w:rPr>
+          <w:b/>
+          <w:bCs/>
+          <w:lang w:eastAsia="zh-CN"/>
+        </w:rPr>
+      </w:pPr>
+    </w:p>
+    <w:p>
+      <w:pPr>
+        <w:pStyle w:val="Heading2"/>
+        <w:spacing w:before="0" w:after="0" w:line="240" w:lineRule="auto"/>
+        <w:jc w:val="center"/>
         <w:rPr>
           <w:rFonts w:ascii="Times New Roman" w:hAnsi="Times New Roman" w:cs="Times New Roman"/>
           <w:sz w:val="28"/>
           <w:szCs w:val="28"/>
-        </w:rPr>
-        <w:t xml:space="preserve"> - </w:t>
-      </w:r>
+          <w:lang w:eastAsia="zh-CN"/>
+        </w:rPr>
+      </w:pPr>
+      <w:bookmarkStart w:id="8" w:name="_Toc119588825"/>
       <w:r>
         <w:rPr>
           <w:rFonts w:ascii="Times New Roman" w:hAnsi="Times New Roman" w:cs="Times New Roman"/>
           <w:sz w:val="28"/>
           <w:szCs w:val="28"/>
-        </w:rPr>
-        <w:t>DFD</w:t>
+          <w:lang w:eastAsia="zh-CN"/>
+        </w:rPr>
+        <w:t>2</w:t>
       </w:r>
       <w:r>
         <w:rPr>
           <w:rFonts w:ascii="Times New Roman" w:hAnsi="Times New Roman" w:cs="Times New Roman"/>
           <w:sz w:val="28"/>
           <w:szCs w:val="28"/>
-        </w:rPr>
-        <w:t xml:space="preserve"> </w:t>
-      </w:r>
-      <w:r>
-        <w:rPr>
-          <w:rFonts w:ascii="Times New Roman" w:hAnsi="Times New Roman" w:cs="Times New Roman"/>
-          <w:sz w:val="28"/>
-          <w:szCs w:val="28"/>
-        </w:rPr>
-        <w:t>D</w:t>
-      </w:r>
-      <w:r>
-        <w:rPr>
-          <w:rFonts w:ascii="Times New Roman" w:hAnsi="Times New Roman" w:cs="Times New Roman"/>
-          <w:sz w:val="28"/>
-          <w:szCs w:val="28"/>
-        </w:rPr>
-        <w:t>iagram</w:t>
-      </w:r>
+          <w:lang w:eastAsia="zh-CN"/>
+        </w:rPr>
+        <w:t>.2 DFD Diagram</w:t>
+      </w:r>
+      <w:bookmarkEnd w:id="8"/>
+    </w:p>
+    <w:p>
+      <w:pPr>
+        <w:spacing w:after="0"/>
+        <w:jc w:val="center"/>
+        <w:rPr>
+          <w:b/>
+          <w:bCs/>
+          <w:lang w:eastAsia="zh-CN"/>
+        </w:rPr>
+      </w:pPr>
     </w:p>
     <w:p>
       <w:pPr>
@@ -5538,6 +5889,12 @@
           <w:lang w:eastAsia="zh-CN"/>
         </w:rPr>
       </w:pPr>
+      <w:r>
+        <w:rPr>
+          <w:lang w:eastAsia="zh-CN"/>
+        </w:rPr>
+        <w:t>Data flow diagrams, also known as DFD, are used to graphically represent the flow of data in a business information system. DFD describes the processes that are involved in a system to transfer data from the input to the file storage and reports generation.</w:t>
+      </w:r>
     </w:p>
     <w:p>
       <w:pPr>
@@ -5548,141 +5905,20 @@
           <w:lang w:eastAsia="zh-CN"/>
         </w:rPr>
       </w:pPr>
-      <w:r>
-        <w:rPr>
-          <w:lang w:eastAsia="zh-CN"/>
-        </w:rPr>
-        <w:t>Data flow diagrams can be divided into logical and physical. The logical data flow diagram describes flow of data through a system to perform certain functionality of a business. The physical data flow diagram describes the implementation of the logical data flow.</w:t>
-      </w:r>
-    </w:p>
-    <w:p>
-      <w:pPr>
-        <w:spacing w:after="0"/>
-        <w:ind w:firstLine="560"/>
-        <w:rPr>
-          <w:lang w:eastAsia="zh-CN"/>
-        </w:rPr>
-      </w:pPr>
-      <w:r>
-        <w:rPr>
-          <w:lang w:eastAsia="zh-CN"/>
-        </w:rPr>
-        <w:t xml:space="preserve">The main process starts with a request for a transfer. At the end of the user process, the visitor's information is stored in the database. Then comes the user's process of purchasing goods. Some merchandise information will be collected in the merchandise database and at the same time enter the user order process, which is monitored by the </w:t>
-      </w:r>
-      <w:r>
-        <w:rPr>
-          <w:lang w:eastAsia="zh-CN"/>
-        </w:rPr>
-        <w:lastRenderedPageBreak/>
-        <w:t>order check and the shipping and receiving information will be stored and modified in the database. Finally, it will enter the shipping and receiving phase. It will collect the shipping information and receiving information. Then it will display the order process, which can be terminated.</w:t>
-      </w:r>
-    </w:p>
-    <w:p>
-      <w:pPr>
-        <w:spacing w:after="0"/>
-        <w:ind w:firstLine="560"/>
-      </w:pPr>
-    </w:p>
-    <w:p>
-      <w:pPr>
-        <w:pStyle w:val="Heading2"/>
-        <w:spacing w:before="0" w:after="0" w:line="240" w:lineRule="auto"/>
+    </w:p>
+    <w:p>
+      <w:pPr>
         <w:jc w:val="center"/>
-        <w:rPr>
-          <w:rFonts w:ascii="Times New Roman" w:hAnsi="Times New Roman" w:cs="Times New Roman"/>
-          <w:sz w:val="28"/>
-          <w:szCs w:val="28"/>
-          <w:lang w:eastAsia="zh-CN"/>
-        </w:rPr>
-      </w:pPr>
-      <w:bookmarkStart w:id="6" w:name="_Toc119489431"/>
-      <w:r>
-        <w:rPr>
-          <w:rFonts w:ascii="Times New Roman" w:hAnsi="Times New Roman" w:cs="Times New Roman"/>
-          <w:sz w:val="28"/>
-          <w:szCs w:val="28"/>
-          <w:lang w:eastAsia="zh-CN"/>
-        </w:rPr>
-        <w:t>1.3 Data</w:t>
-      </w:r>
-      <w:r>
-        <w:rPr>
-          <w:rFonts w:ascii="Times New Roman" w:hAnsi="Times New Roman" w:cs="Times New Roman"/>
-          <w:sz w:val="28"/>
-          <w:szCs w:val="28"/>
-          <w:lang w:eastAsia="zh-CN"/>
-        </w:rPr>
-        <w:t>base Model</w:t>
-      </w:r>
-      <w:bookmarkEnd w:id="6"/>
-    </w:p>
-    <w:p>
-      <w:pPr>
-        <w:spacing w:after="0"/>
-        <w:jc w:val="center"/>
-        <w:rPr>
-          <w:lang w:eastAsia="zh-CN"/>
-        </w:rPr>
-      </w:pPr>
-    </w:p>
-    <w:p>
-      <w:pPr>
-        <w:spacing w:after="0"/>
-        <w:ind w:firstLineChars="200" w:firstLine="560"/>
-        <w:jc w:val="both"/>
-        <w:rPr>
-          <w:lang w:eastAsia="zh-CN"/>
-        </w:rPr>
-      </w:pPr>
-      <w:r>
-        <w:rPr>
-          <w:lang w:eastAsia="zh-CN"/>
-        </w:rPr>
-        <w:t>This model captures the relationships between real-world entities much like the network model, but it isn’t as directly tied to the physical structure of the database. Below the figure, there are detailed information about each table (field name, data type, field size, description).</w:t>
-      </w:r>
-    </w:p>
-    <w:p>
-      <w:pPr>
-        <w:spacing w:after="0"/>
-        <w:ind w:firstLineChars="200" w:firstLine="560"/>
-        <w:jc w:val="both"/>
-        <w:rPr>
-          <w:lang w:eastAsia="zh-CN"/>
-        </w:rPr>
-      </w:pPr>
-      <w:r>
-        <w:rPr>
-          <w:lang w:eastAsia="zh-CN"/>
-        </w:rPr>
-        <w:t xml:space="preserve">There are different ways to organize data in a database but relational databases are one of the most effective. Relational database systems are an application of mathematical set theory to the problem of effectively organizing data. In a relational database, data is collected into tables (called relations in relational theory). </w:t>
-      </w:r>
-    </w:p>
-    <w:p>
-      <w:pPr>
-        <w:spacing w:after="0"/>
-        <w:ind w:firstLineChars="200" w:firstLine="560"/>
-        <w:jc w:val="both"/>
-        <w:rPr>
-          <w:lang w:eastAsia="zh-CN"/>
-        </w:rPr>
-      </w:pPr>
-    </w:p>
-    <w:p>
-      <w:pPr>
-        <w:jc w:val="center"/>
-        <w:rPr>
-          <w:lang w:eastAsia="zh-CN"/>
-        </w:rPr>
       </w:pPr>
       <w:r>
         <w:rPr>
           <w:noProof/>
         </w:rPr>
         <w:drawing>
-          <wp:inline distT="0" distB="0" distL="0" distR="0" wp14:anchorId="7ACB8D62" wp14:editId="5F77043F">
-            <wp:extent cx="6083238" cy="3578087"/>
-            <wp:effectExtent l="0" t="0" r="0" b="3810"/>
-            <wp:docPr id="9" name="Picture 9"/>
+          <wp:inline distT="0" distB="0" distL="0" distR="0" wp14:anchorId="58F78384" wp14:editId="5FE90113">
+            <wp:extent cx="6300470" cy="4800600"/>
+            <wp:effectExtent l="0" t="0" r="5080" b="0"/>
+            <wp:docPr id="8" name="Picture 8"/>
             <wp:cNvGraphicFramePr>
               <a:graphicFrameLocks xmlns:a="http://schemas.openxmlformats.org/drawingml/2006/main" noChangeAspect="1"/>
             </wp:cNvGraphicFramePr>
@@ -5702,7 +5938,7 @@
                   <pic:spPr>
                     <a:xfrm>
                       <a:off x="0" y="0"/>
-                      <a:ext cx="6095624" cy="3585372"/>
+                      <a:ext cx="6300470" cy="4800600"/>
                     </a:xfrm>
                     <a:prstGeom prst="rect">
                       <a:avLst/>
@@ -5740,7 +5976,7 @@
           <w:sz w:val="28"/>
           <w:szCs w:val="28"/>
         </w:rPr>
-        <w:fldChar w:fldCharType="begin"/>
+        <w:t>2</w:t>
       </w:r>
       <w:r>
         <w:rPr>
@@ -5748,7 +5984,7 @@
           <w:sz w:val="28"/>
           <w:szCs w:val="28"/>
         </w:rPr>
-        <w:instrText xml:space="preserve"> SEQ Figure \* ARABIC </w:instrText>
+        <w:t>.</w:t>
       </w:r>
       <w:r>
         <w:rPr>
@@ -5756,16 +5992,7 @@
           <w:sz w:val="28"/>
           <w:szCs w:val="28"/>
         </w:rPr>
-        <w:fldChar w:fldCharType="separate"/>
-      </w:r>
-      <w:r>
-        <w:rPr>
-          <w:rFonts w:ascii="Times New Roman" w:hAnsi="Times New Roman" w:cs="Times New Roman"/>
-          <w:noProof/>
-          <w:sz w:val="28"/>
-          <w:szCs w:val="28"/>
-        </w:rPr>
-        <w:t>1</w:t>
+        <w:t>3</w:t>
       </w:r>
       <w:r>
         <w:rPr>
@@ -5773,7 +6000,7 @@
           <w:sz w:val="28"/>
           <w:szCs w:val="28"/>
         </w:rPr>
-        <w:fldChar w:fldCharType="end"/>
+        <w:t xml:space="preserve"> - </w:t>
       </w:r>
       <w:r>
         <w:rPr>
@@ -5781,7 +6008,7 @@
           <w:sz w:val="28"/>
           <w:szCs w:val="28"/>
         </w:rPr>
-        <w:t>.</w:t>
+        <w:t>DFD</w:t>
       </w:r>
       <w:r>
         <w:rPr>
@@ -5789,7 +6016,7 @@
           <w:sz w:val="28"/>
           <w:szCs w:val="28"/>
         </w:rPr>
-        <w:t>4</w:t>
+        <w:t xml:space="preserve"> </w:t>
       </w:r>
       <w:r>
         <w:rPr>
@@ -5797,7 +6024,7 @@
           <w:sz w:val="28"/>
           <w:szCs w:val="28"/>
         </w:rPr>
-        <w:t xml:space="preserve"> - </w:t>
+        <w:t>D</w:t>
       </w:r>
       <w:r>
         <w:rPr>
@@ -5805,36 +6032,112 @@
           <w:sz w:val="28"/>
           <w:szCs w:val="28"/>
         </w:rPr>
-        <w:t>Logical</w:t>
-      </w:r>
-      <w:r>
+        <w:t>iagram</w:t>
+      </w:r>
+    </w:p>
+    <w:p>
+      <w:pPr>
+        <w:spacing w:after="0"/>
+        <w:ind w:firstLineChars="200" w:firstLine="560"/>
+        <w:jc w:val="both"/>
+        <w:rPr>
+          <w:lang w:eastAsia="zh-CN"/>
+        </w:rPr>
+      </w:pPr>
+    </w:p>
+    <w:p>
+      <w:pPr>
+        <w:spacing w:after="0"/>
+        <w:ind w:firstLineChars="200" w:firstLine="560"/>
+        <w:jc w:val="both"/>
+        <w:rPr>
+          <w:lang w:eastAsia="zh-CN"/>
+        </w:rPr>
+      </w:pPr>
+      <w:r>
+        <w:rPr>
+          <w:lang w:eastAsia="zh-CN"/>
+        </w:rPr>
+        <w:t>Data flow diagrams can be divided into logical and physical. The logical data flow diagram describes flow of data through a system to perform certain functionality of a business. The physical data flow diagram describes the implementation of the logical data flow.</w:t>
+      </w:r>
+    </w:p>
+    <w:p>
+      <w:pPr>
+        <w:spacing w:after="0"/>
+        <w:ind w:firstLine="560"/>
+        <w:rPr>
+          <w:lang w:eastAsia="zh-CN"/>
+        </w:rPr>
+      </w:pPr>
+      <w:r>
+        <w:rPr>
+          <w:lang w:eastAsia="zh-CN"/>
+        </w:rPr>
+        <w:t xml:space="preserve">The main process starts with a request for a transfer. At the end of the user process, the visitor's information is stored in the database. Then comes the user's process of purchasing goods. Some merchandise information will be collected in the merchandise database and at the same time enter the user order process, which is monitored by the </w:t>
+      </w:r>
+      <w:r>
+        <w:rPr>
+          <w:lang w:eastAsia="zh-CN"/>
+        </w:rPr>
+        <w:lastRenderedPageBreak/>
+        <w:t>order check and the shipping and receiving information will be stored and modified in the database. Finally, it will enter the shipping and receiving phase. It will collect the shipping information and receiving information. Then it will display the order process, which can be terminated.</w:t>
+      </w:r>
+    </w:p>
+    <w:p>
+      <w:pPr>
+        <w:spacing w:after="0"/>
+        <w:ind w:firstLine="560"/>
+      </w:pPr>
+    </w:p>
+    <w:p>
+      <w:pPr>
+        <w:pStyle w:val="Heading2"/>
+        <w:spacing w:before="0" w:after="0" w:line="240" w:lineRule="auto"/>
+        <w:jc w:val="center"/>
         <w:rPr>
           <w:rFonts w:ascii="Times New Roman" w:hAnsi="Times New Roman" w:cs="Times New Roman"/>
           <w:sz w:val="28"/>
           <w:szCs w:val="28"/>
-        </w:rPr>
-        <w:t xml:space="preserve"> </w:t>
-      </w:r>
+          <w:lang w:eastAsia="zh-CN"/>
+        </w:rPr>
+      </w:pPr>
+      <w:bookmarkStart w:id="9" w:name="_Toc119588826"/>
       <w:r>
         <w:rPr>
           <w:rFonts w:ascii="Times New Roman" w:hAnsi="Times New Roman" w:cs="Times New Roman"/>
           <w:sz w:val="28"/>
           <w:szCs w:val="28"/>
-        </w:rPr>
-        <w:t>D</w:t>
+          <w:lang w:eastAsia="zh-CN"/>
+        </w:rPr>
+        <w:t>2</w:t>
       </w:r>
       <w:r>
         <w:rPr>
           <w:rFonts w:ascii="Times New Roman" w:hAnsi="Times New Roman" w:cs="Times New Roman"/>
           <w:sz w:val="28"/>
           <w:szCs w:val="28"/>
-        </w:rPr>
-        <w:t>iagram</w:t>
-      </w:r>
+          <w:lang w:eastAsia="zh-CN"/>
+        </w:rPr>
+        <w:t>.3 Data</w:t>
+      </w:r>
+      <w:r>
+        <w:rPr>
+          <w:rFonts w:ascii="Times New Roman" w:hAnsi="Times New Roman" w:cs="Times New Roman"/>
+          <w:sz w:val="28"/>
+          <w:szCs w:val="28"/>
+          <w:lang w:eastAsia="zh-CN"/>
+        </w:rPr>
+        <w:t>base Model</w:t>
+      </w:r>
+      <w:bookmarkEnd w:id="9"/>
     </w:p>
     <w:p>
       <w:pPr>
         <w:spacing w:after="0"/>
+        <w:jc w:val="center"/>
+        <w:rPr>
+          <w:lang w:eastAsia="zh-CN"/>
+        </w:rPr>
       </w:pPr>
     </w:p>
     <w:p>
@@ -5850,7 +6153,7 @@
         <w:rPr>
           <w:lang w:eastAsia="zh-CN"/>
         </w:rPr>
-        <w:t xml:space="preserve">For the logic model figure above, the following is related description. </w:t>
+        <w:t>This model captures the relationships between real-world entities much like the network model, but it isn’t as directly tied to the physical structure of the database. Below the figure, there are detailed information about each table (field name, data type, field size, description).</w:t>
       </w:r>
     </w:p>
     <w:p>
@@ -5866,175 +6169,7 @@
         <w:rPr>
           <w:lang w:eastAsia="zh-CN"/>
         </w:rPr>
-        <w:t xml:space="preserve">Entity: There are </w:t>
-      </w:r>
-      <w:r>
-        <w:rPr>
-          <w:lang w:eastAsia="zh-CN"/>
-        </w:rPr>
-        <w:t>9</w:t>
-      </w:r>
-      <w:r>
-        <w:rPr>
-          <w:lang w:eastAsia="zh-CN"/>
-        </w:rPr>
-        <w:t xml:space="preserve"> entities in the database, which are `</w:t>
-      </w:r>
-      <w:proofErr w:type="spellStart"/>
-      <w:r>
-        <w:rPr>
-          <w:lang w:eastAsia="zh-CN"/>
-        </w:rPr>
-        <w:t>ProductType</w:t>
-      </w:r>
-      <w:proofErr w:type="spellEnd"/>
-      <w:r>
-        <w:rPr>
-          <w:lang w:eastAsia="zh-CN"/>
-        </w:rPr>
-        <w:t>`, `Order`, `</w:t>
-      </w:r>
-      <w:r>
-        <w:rPr>
-          <w:lang w:eastAsia="zh-CN"/>
-        </w:rPr>
-        <w:t>Product</w:t>
-      </w:r>
-      <w:r>
-        <w:rPr>
-          <w:lang w:eastAsia="zh-CN"/>
-        </w:rPr>
-        <w:t>`, `</w:t>
-      </w:r>
-      <w:r>
-        <w:rPr>
-          <w:lang w:eastAsia="zh-CN"/>
-        </w:rPr>
-        <w:t>Refunds</w:t>
-      </w:r>
-      <w:r>
-        <w:rPr>
-          <w:lang w:eastAsia="zh-CN"/>
-        </w:rPr>
-        <w:t xml:space="preserve"> </w:t>
-      </w:r>
-      <w:r>
-        <w:rPr>
-          <w:lang w:eastAsia="zh-CN"/>
-        </w:rPr>
-        <w:t>`, `</w:t>
-      </w:r>
-      <w:r>
-        <w:rPr>
-          <w:lang w:eastAsia="zh-CN"/>
-        </w:rPr>
-        <w:t>banner</w:t>
-      </w:r>
-      <w:r>
-        <w:rPr>
-          <w:lang w:eastAsia="zh-CN"/>
-        </w:rPr>
-        <w:t>`</w:t>
-      </w:r>
-      <w:r>
-        <w:rPr>
-          <w:rFonts w:hint="eastAsia"/>
-          <w:lang w:eastAsia="zh-CN"/>
-        </w:rPr>
-        <w:t>,</w:t>
-      </w:r>
-      <w:r>
-        <w:rPr>
-          <w:lang w:eastAsia="zh-CN"/>
-        </w:rPr>
-        <w:t xml:space="preserve"> `</w:t>
-      </w:r>
-      <w:r>
-        <w:rPr>
-          <w:lang w:eastAsia="zh-CN"/>
-        </w:rPr>
-        <w:t>Message</w:t>
-      </w:r>
-      <w:r>
-        <w:rPr>
-          <w:lang w:eastAsia="zh-CN"/>
-        </w:rPr>
-        <w:t>`, `Manager`, `</w:t>
-      </w:r>
-      <w:r>
-        <w:rPr>
-          <w:lang w:eastAsia="zh-CN"/>
-        </w:rPr>
-        <w:t>User</w:t>
-      </w:r>
-      <w:r>
-        <w:rPr>
-          <w:lang w:eastAsia="zh-CN"/>
-        </w:rPr>
-        <w:t xml:space="preserve"> </w:t>
-      </w:r>
-      <w:r>
-        <w:rPr>
-          <w:lang w:eastAsia="zh-CN"/>
-        </w:rPr>
-        <w:t>`</w:t>
-      </w:r>
-      <w:r>
-        <w:rPr>
-          <w:lang w:eastAsia="zh-CN"/>
-        </w:rPr>
-        <w:t>,</w:t>
-      </w:r>
-      <w:r>
-        <w:rPr>
-          <w:lang w:eastAsia="zh-CN"/>
-        </w:rPr>
-        <w:t xml:space="preserve"> `</w:t>
-      </w:r>
-      <w:proofErr w:type="spellStart"/>
-      <w:r>
-        <w:rPr>
-          <w:lang w:eastAsia="zh-CN"/>
-        </w:rPr>
-        <w:t>LoginLog</w:t>
-      </w:r>
-      <w:proofErr w:type="spellEnd"/>
-      <w:r>
-        <w:rPr>
-          <w:lang w:eastAsia="zh-CN"/>
-        </w:rPr>
-        <w:t>`</w:t>
-      </w:r>
-      <w:r>
-        <w:rPr>
-          <w:lang w:eastAsia="zh-CN"/>
-        </w:rPr>
-        <w:t xml:space="preserve">. Detailed attributes can be seen in the </w:t>
-      </w:r>
-      <w:r>
-        <w:rPr>
-          <w:rFonts w:hint="eastAsia"/>
-          <w:lang w:eastAsia="zh-CN"/>
-        </w:rPr>
-        <w:t>F</w:t>
-      </w:r>
-      <w:r>
-        <w:rPr>
-          <w:lang w:eastAsia="zh-CN"/>
-        </w:rPr>
-        <w:t>igure</w:t>
-      </w:r>
-      <w:r>
-        <w:rPr>
-          <w:lang w:eastAsia="zh-CN"/>
-        </w:rPr>
-        <w:t>-1.4</w:t>
-      </w:r>
-      <w:r>
-        <w:rPr>
-          <w:lang w:eastAsia="zh-CN"/>
-        </w:rPr>
-        <w:t>.</w:t>
+        <w:t xml:space="preserve">There are different ways to organize data in a database but relational databases are one of the most effective. Relational database systems are an application of mathematical set theory to the problem of effectively organizing data. In a relational database, data is collected into tables (called relations in relational theory). </w:t>
       </w:r>
     </w:p>
     <w:p>
@@ -6046,136 +6181,6 @@
           <w:lang w:eastAsia="zh-CN"/>
         </w:rPr>
       </w:pPr>
-      <w:r>
-        <w:rPr>
-          <w:lang w:eastAsia="zh-CN"/>
-        </w:rPr>
-        <w:t xml:space="preserve">Attributes and Primary keys: They are illustrated in the figure, go see the figure for detail. </w:t>
-      </w:r>
-    </w:p>
-    <w:p>
-      <w:pPr>
-        <w:spacing w:after="0"/>
-        <w:ind w:firstLineChars="200" w:firstLine="560"/>
-        <w:jc w:val="both"/>
-        <w:rPr>
-          <w:rFonts w:eastAsia="宋体"/>
-          <w:color w:val="000000"/>
-          <w:lang w:eastAsia="zh-CN" w:bidi="ar"/>
-        </w:rPr>
-      </w:pPr>
-      <w:r>
-        <w:rPr>
-          <w:lang w:eastAsia="zh-CN"/>
-        </w:rPr>
-        <w:lastRenderedPageBreak/>
-        <w:t>Relationships and Foreign Keys: In total,</w:t>
-      </w:r>
-      <w:r>
-        <w:rPr>
-          <w:rFonts w:hint="eastAsia"/>
-          <w:lang w:eastAsia="zh-CN"/>
-        </w:rPr>
-        <w:t xml:space="preserve"> </w:t>
-      </w:r>
-      <w:r>
-        <w:rPr>
-          <w:lang w:eastAsia="zh-CN"/>
-        </w:rPr>
-        <w:t xml:space="preserve">there are </w:t>
-      </w:r>
-      <w:r>
-        <w:rPr>
-          <w:lang w:eastAsia="zh-CN"/>
-        </w:rPr>
-        <w:t>5</w:t>
-      </w:r>
-      <w:r>
-        <w:rPr>
-          <w:lang w:eastAsia="zh-CN"/>
-        </w:rPr>
-        <w:t xml:space="preserve"> relationships between entities.</w:t>
-      </w:r>
-      <w:r>
-        <w:rPr>
-          <w:rFonts w:hint="eastAsia"/>
-          <w:lang w:eastAsia="zh-CN"/>
-        </w:rPr>
-        <w:t xml:space="preserve">  </w:t>
-      </w:r>
-      <w:r>
-        <w:rPr>
-          <w:lang w:eastAsia="zh-CN"/>
-        </w:rPr>
-        <w:t>In `Order`,</w:t>
-      </w:r>
-      <w:r>
-        <w:rPr>
-          <w:rFonts w:hint="eastAsia"/>
-          <w:lang w:eastAsia="zh-CN"/>
-        </w:rPr>
-        <w:t xml:space="preserve"> </w:t>
-      </w:r>
-      <w:r>
-        <w:rPr>
-          <w:lang w:eastAsia="zh-CN"/>
-        </w:rPr>
-        <w:t>the `</w:t>
-      </w:r>
-      <w:proofErr w:type="spellStart"/>
-      <w:r>
-        <w:rPr>
-          <w:lang w:eastAsia="zh-CN"/>
-        </w:rPr>
-        <w:t>productId</w:t>
-      </w:r>
-      <w:proofErr w:type="spellEnd"/>
-      <w:r>
-        <w:rPr>
-          <w:lang w:eastAsia="zh-CN"/>
-        </w:rPr>
-        <w:t>` is a foreign key related with the primary key of entity `</w:t>
-      </w:r>
-      <w:r>
-        <w:rPr>
-          <w:lang w:eastAsia="zh-CN"/>
-        </w:rPr>
-        <w:t>Product</w:t>
-      </w:r>
-      <w:r>
-        <w:rPr>
-          <w:lang w:eastAsia="zh-CN"/>
-        </w:rPr>
-        <w:t>`</w:t>
-      </w:r>
-      <w:r>
-        <w:rPr>
-          <w:rFonts w:hint="eastAsia"/>
-          <w:lang w:eastAsia="zh-CN"/>
-        </w:rPr>
-        <w:t xml:space="preserve">, </w:t>
-      </w:r>
-      <w:r>
-        <w:rPr>
-          <w:lang w:eastAsia="zh-CN"/>
-        </w:rPr>
-        <w:t>which means that an item can exist in an order</w:t>
-      </w:r>
-      <w:r>
-        <w:rPr>
-          <w:rFonts w:hint="eastAsia"/>
-          <w:lang w:eastAsia="zh-CN"/>
-        </w:rPr>
-        <w:t>.</w:t>
-      </w:r>
-      <w:r>
-        <w:rPr>
-          <w:rFonts w:eastAsia="宋体" w:hint="eastAsia"/>
-          <w:color w:val="000000"/>
-          <w:lang w:eastAsia="zh-CN" w:bidi="ar"/>
-        </w:rPr>
-        <w:t xml:space="preserve"> </w:t>
-      </w:r>
     </w:p>
     <w:p>
       <w:pPr>
@@ -6189,10 +6194,10 @@
           <w:noProof/>
         </w:rPr>
         <w:drawing>
-          <wp:inline distT="0" distB="0" distL="0" distR="0" wp14:anchorId="4B84B5AD" wp14:editId="3D3A79C0">
-            <wp:extent cx="6286823" cy="4946904"/>
-            <wp:effectExtent l="0" t="0" r="0" b="6350"/>
-            <wp:docPr id="12" name="Picture 12"/>
+          <wp:inline distT="0" distB="0" distL="0" distR="0" wp14:anchorId="7ACB8D62" wp14:editId="5F77043F">
+            <wp:extent cx="6083238" cy="3578087"/>
+            <wp:effectExtent l="0" t="0" r="0" b="3810"/>
+            <wp:docPr id="9" name="Picture 9"/>
             <wp:cNvGraphicFramePr>
               <a:graphicFrameLocks xmlns:a="http://schemas.openxmlformats.org/drawingml/2006/main" noChangeAspect="1"/>
             </wp:cNvGraphicFramePr>
@@ -6212,6 +6217,483 @@
                   <pic:spPr>
                     <a:xfrm>
                       <a:off x="0" y="0"/>
+                      <a:ext cx="6095624" cy="3585372"/>
+                    </a:xfrm>
+                    <a:prstGeom prst="rect">
+                      <a:avLst/>
+                    </a:prstGeom>
+                  </pic:spPr>
+                </pic:pic>
+              </a:graphicData>
+            </a:graphic>
+          </wp:inline>
+        </w:drawing>
+      </w:r>
+    </w:p>
+    <w:p>
+      <w:pPr>
+        <w:pStyle w:val="Caption"/>
+        <w:spacing w:after="0"/>
+        <w:jc w:val="center"/>
+        <w:rPr>
+          <w:rFonts w:ascii="Times New Roman" w:hAnsi="Times New Roman" w:cs="Times New Roman"/>
+          <w:sz w:val="28"/>
+          <w:szCs w:val="28"/>
+        </w:rPr>
+      </w:pPr>
+      <w:r>
+        <w:rPr>
+          <w:rFonts w:ascii="Times New Roman" w:hAnsi="Times New Roman" w:cs="Times New Roman"/>
+          <w:sz w:val="28"/>
+          <w:szCs w:val="28"/>
+        </w:rPr>
+        <w:t xml:space="preserve">Figure </w:t>
+      </w:r>
+      <w:r>
+        <w:rPr>
+          <w:rFonts w:ascii="Times New Roman" w:hAnsi="Times New Roman" w:cs="Times New Roman"/>
+          <w:sz w:val="28"/>
+          <w:szCs w:val="28"/>
+        </w:rPr>
+        <w:t>2</w:t>
+      </w:r>
+      <w:r>
+        <w:rPr>
+          <w:rFonts w:ascii="Times New Roman" w:hAnsi="Times New Roman" w:cs="Times New Roman"/>
+          <w:sz w:val="28"/>
+          <w:szCs w:val="28"/>
+        </w:rPr>
+        <w:t>.</w:t>
+      </w:r>
+      <w:r>
+        <w:rPr>
+          <w:rFonts w:ascii="Times New Roman" w:hAnsi="Times New Roman" w:cs="Times New Roman"/>
+          <w:sz w:val="28"/>
+          <w:szCs w:val="28"/>
+        </w:rPr>
+        <w:t>4</w:t>
+      </w:r>
+      <w:r>
+        <w:rPr>
+          <w:rFonts w:ascii="Times New Roman" w:hAnsi="Times New Roman" w:cs="Times New Roman"/>
+          <w:sz w:val="28"/>
+          <w:szCs w:val="28"/>
+        </w:rPr>
+        <w:t xml:space="preserve"> - </w:t>
+      </w:r>
+      <w:r>
+        <w:rPr>
+          <w:rFonts w:ascii="Times New Roman" w:hAnsi="Times New Roman" w:cs="Times New Roman"/>
+          <w:sz w:val="28"/>
+          <w:szCs w:val="28"/>
+        </w:rPr>
+        <w:t>Logical</w:t>
+      </w:r>
+      <w:r>
+        <w:rPr>
+          <w:rFonts w:ascii="Times New Roman" w:hAnsi="Times New Roman" w:cs="Times New Roman"/>
+          <w:sz w:val="28"/>
+          <w:szCs w:val="28"/>
+        </w:rPr>
+        <w:t xml:space="preserve"> </w:t>
+      </w:r>
+      <w:r>
+        <w:rPr>
+          <w:rFonts w:ascii="Times New Roman" w:hAnsi="Times New Roman" w:cs="Times New Roman"/>
+          <w:sz w:val="28"/>
+          <w:szCs w:val="28"/>
+        </w:rPr>
+        <w:t>D</w:t>
+      </w:r>
+      <w:r>
+        <w:rPr>
+          <w:rFonts w:ascii="Times New Roman" w:hAnsi="Times New Roman" w:cs="Times New Roman"/>
+          <w:sz w:val="28"/>
+          <w:szCs w:val="28"/>
+        </w:rPr>
+        <w:t>iagram</w:t>
+      </w:r>
+    </w:p>
+    <w:p>
+      <w:pPr>
+        <w:spacing w:after="0"/>
+      </w:pPr>
+    </w:p>
+    <w:p>
+      <w:pPr>
+        <w:spacing w:after="0"/>
+        <w:ind w:firstLineChars="200" w:firstLine="560"/>
+        <w:jc w:val="both"/>
+        <w:rPr>
+          <w:lang w:eastAsia="zh-CN"/>
+        </w:rPr>
+      </w:pPr>
+      <w:r>
+        <w:rPr>
+          <w:lang w:eastAsia="zh-CN"/>
+        </w:rPr>
+        <w:t xml:space="preserve">For the logic model figure above, the following is related description. </w:t>
+      </w:r>
+    </w:p>
+    <w:p>
+      <w:pPr>
+        <w:spacing w:after="0"/>
+        <w:ind w:firstLineChars="200" w:firstLine="560"/>
+        <w:jc w:val="both"/>
+        <w:rPr>
+          <w:lang w:eastAsia="zh-CN"/>
+        </w:rPr>
+      </w:pPr>
+      <w:r>
+        <w:rPr>
+          <w:lang w:eastAsia="zh-CN"/>
+        </w:rPr>
+        <w:t xml:space="preserve">Entity: There are </w:t>
+      </w:r>
+      <w:r>
+        <w:rPr>
+          <w:lang w:eastAsia="zh-CN"/>
+        </w:rPr>
+        <w:t>9</w:t>
+      </w:r>
+      <w:r>
+        <w:rPr>
+          <w:lang w:eastAsia="zh-CN"/>
+        </w:rPr>
+        <w:t xml:space="preserve"> entities in the database, which are `</w:t>
+      </w:r>
+      <w:proofErr w:type="spellStart"/>
+      <w:r>
+        <w:rPr>
+          <w:lang w:eastAsia="zh-CN"/>
+        </w:rPr>
+        <w:t>ProductType</w:t>
+      </w:r>
+      <w:proofErr w:type="spellEnd"/>
+      <w:r>
+        <w:rPr>
+          <w:lang w:eastAsia="zh-CN"/>
+        </w:rPr>
+        <w:t>`, `Order`, `</w:t>
+      </w:r>
+      <w:r>
+        <w:rPr>
+          <w:lang w:eastAsia="zh-CN"/>
+        </w:rPr>
+        <w:t>Product</w:t>
+      </w:r>
+      <w:r>
+        <w:rPr>
+          <w:lang w:eastAsia="zh-CN"/>
+        </w:rPr>
+        <w:t>`, `</w:t>
+      </w:r>
+      <w:r>
+        <w:rPr>
+          <w:lang w:eastAsia="zh-CN"/>
+        </w:rPr>
+        <w:t>Refunds</w:t>
+      </w:r>
+      <w:r>
+        <w:rPr>
+          <w:lang w:eastAsia="zh-CN"/>
+        </w:rPr>
+        <w:t xml:space="preserve"> </w:t>
+      </w:r>
+      <w:r>
+        <w:rPr>
+          <w:lang w:eastAsia="zh-CN"/>
+        </w:rPr>
+        <w:t>`, `</w:t>
+      </w:r>
+      <w:r>
+        <w:rPr>
+          <w:lang w:eastAsia="zh-CN"/>
+        </w:rPr>
+        <w:t>banner</w:t>
+      </w:r>
+      <w:r>
+        <w:rPr>
+          <w:lang w:eastAsia="zh-CN"/>
+        </w:rPr>
+        <w:t>`</w:t>
+      </w:r>
+      <w:r>
+        <w:rPr>
+          <w:rFonts w:hint="eastAsia"/>
+          <w:lang w:eastAsia="zh-CN"/>
+        </w:rPr>
+        <w:t>,</w:t>
+      </w:r>
+      <w:r>
+        <w:rPr>
+          <w:lang w:eastAsia="zh-CN"/>
+        </w:rPr>
+        <w:t xml:space="preserve"> `</w:t>
+      </w:r>
+      <w:r>
+        <w:rPr>
+          <w:lang w:eastAsia="zh-CN"/>
+        </w:rPr>
+        <w:t>Message</w:t>
+      </w:r>
+      <w:r>
+        <w:rPr>
+          <w:lang w:eastAsia="zh-CN"/>
+        </w:rPr>
+        <w:t>`, `Manager`, `</w:t>
+      </w:r>
+      <w:r>
+        <w:rPr>
+          <w:lang w:eastAsia="zh-CN"/>
+        </w:rPr>
+        <w:t>User</w:t>
+      </w:r>
+      <w:r>
+        <w:rPr>
+          <w:lang w:eastAsia="zh-CN"/>
+        </w:rPr>
+        <w:t xml:space="preserve"> </w:t>
+      </w:r>
+      <w:r>
+        <w:rPr>
+          <w:lang w:eastAsia="zh-CN"/>
+        </w:rPr>
+        <w:t>`</w:t>
+      </w:r>
+      <w:r>
+        <w:rPr>
+          <w:lang w:eastAsia="zh-CN"/>
+        </w:rPr>
+        <w:t>,</w:t>
+      </w:r>
+      <w:r>
+        <w:rPr>
+          <w:lang w:eastAsia="zh-CN"/>
+        </w:rPr>
+        <w:t xml:space="preserve"> `</w:t>
+      </w:r>
+      <w:proofErr w:type="spellStart"/>
+      <w:r>
+        <w:rPr>
+          <w:lang w:eastAsia="zh-CN"/>
+        </w:rPr>
+        <w:t>LoginLog</w:t>
+      </w:r>
+      <w:proofErr w:type="spellEnd"/>
+      <w:r>
+        <w:rPr>
+          <w:lang w:eastAsia="zh-CN"/>
+        </w:rPr>
+        <w:t>`</w:t>
+      </w:r>
+      <w:r>
+        <w:rPr>
+          <w:lang w:eastAsia="zh-CN"/>
+        </w:rPr>
+        <w:t xml:space="preserve">. Detailed attributes can be seen in the </w:t>
+      </w:r>
+      <w:r>
+        <w:rPr>
+          <w:rFonts w:hint="eastAsia"/>
+          <w:lang w:eastAsia="zh-CN"/>
+        </w:rPr>
+        <w:t>F</w:t>
+      </w:r>
+      <w:r>
+        <w:rPr>
+          <w:lang w:eastAsia="zh-CN"/>
+        </w:rPr>
+        <w:t>igure</w:t>
+      </w:r>
+      <w:r>
+        <w:rPr>
+          <w:lang w:eastAsia="zh-CN"/>
+        </w:rPr>
+        <w:t>-1.4</w:t>
+      </w:r>
+      <w:r>
+        <w:rPr>
+          <w:lang w:eastAsia="zh-CN"/>
+        </w:rPr>
+        <w:t>.</w:t>
+      </w:r>
+    </w:p>
+    <w:p>
+      <w:pPr>
+        <w:spacing w:after="0"/>
+        <w:ind w:firstLineChars="200" w:firstLine="560"/>
+        <w:jc w:val="both"/>
+        <w:rPr>
+          <w:lang w:eastAsia="zh-CN"/>
+        </w:rPr>
+      </w:pPr>
+      <w:r>
+        <w:rPr>
+          <w:lang w:eastAsia="zh-CN"/>
+        </w:rPr>
+        <w:t xml:space="preserve">Attributes and Primary keys: They are illustrated in the figure, go see the figure for detail. </w:t>
+      </w:r>
+    </w:p>
+    <w:p>
+      <w:pPr>
+        <w:spacing w:after="0"/>
+        <w:ind w:firstLineChars="200" w:firstLine="560"/>
+        <w:jc w:val="both"/>
+        <w:rPr>
+          <w:rFonts w:eastAsia="宋体"/>
+          <w:color w:val="000000"/>
+          <w:lang w:eastAsia="zh-CN" w:bidi="ar"/>
+        </w:rPr>
+      </w:pPr>
+      <w:r>
+        <w:rPr>
+          <w:lang w:eastAsia="zh-CN"/>
+        </w:rPr>
+        <w:lastRenderedPageBreak/>
+        <w:t>Relationships and Foreign Keys: In total,</w:t>
+      </w:r>
+      <w:r>
+        <w:rPr>
+          <w:rFonts w:hint="eastAsia"/>
+          <w:lang w:eastAsia="zh-CN"/>
+        </w:rPr>
+        <w:t xml:space="preserve"> </w:t>
+      </w:r>
+      <w:r>
+        <w:rPr>
+          <w:lang w:eastAsia="zh-CN"/>
+        </w:rPr>
+        <w:t xml:space="preserve">there are </w:t>
+      </w:r>
+      <w:r>
+        <w:rPr>
+          <w:lang w:eastAsia="zh-CN"/>
+        </w:rPr>
+        <w:t>5</w:t>
+      </w:r>
+      <w:r>
+        <w:rPr>
+          <w:lang w:eastAsia="zh-CN"/>
+        </w:rPr>
+        <w:t xml:space="preserve"> relationships between entities.</w:t>
+      </w:r>
+      <w:r>
+        <w:rPr>
+          <w:rFonts w:hint="eastAsia"/>
+          <w:lang w:eastAsia="zh-CN"/>
+        </w:rPr>
+        <w:t xml:space="preserve">  </w:t>
+      </w:r>
+      <w:r>
+        <w:rPr>
+          <w:lang w:eastAsia="zh-CN"/>
+        </w:rPr>
+        <w:t>In `Order`,</w:t>
+      </w:r>
+      <w:r>
+        <w:rPr>
+          <w:rFonts w:hint="eastAsia"/>
+          <w:lang w:eastAsia="zh-CN"/>
+        </w:rPr>
+        <w:t xml:space="preserve"> </w:t>
+      </w:r>
+      <w:r>
+        <w:rPr>
+          <w:lang w:eastAsia="zh-CN"/>
+        </w:rPr>
+        <w:t>the `</w:t>
+      </w:r>
+      <w:proofErr w:type="spellStart"/>
+      <w:r>
+        <w:rPr>
+          <w:lang w:eastAsia="zh-CN"/>
+        </w:rPr>
+        <w:t>productId</w:t>
+      </w:r>
+      <w:proofErr w:type="spellEnd"/>
+      <w:r>
+        <w:rPr>
+          <w:lang w:eastAsia="zh-CN"/>
+        </w:rPr>
+        <w:t>` is a foreign key related with the primary key of entity `</w:t>
+      </w:r>
+      <w:r>
+        <w:rPr>
+          <w:lang w:eastAsia="zh-CN"/>
+        </w:rPr>
+        <w:t>Product</w:t>
+      </w:r>
+      <w:r>
+        <w:rPr>
+          <w:lang w:eastAsia="zh-CN"/>
+        </w:rPr>
+        <w:t>`</w:t>
+      </w:r>
+      <w:r>
+        <w:rPr>
+          <w:rFonts w:hint="eastAsia"/>
+          <w:lang w:eastAsia="zh-CN"/>
+        </w:rPr>
+        <w:t xml:space="preserve">, </w:t>
+      </w:r>
+      <w:r>
+        <w:rPr>
+          <w:lang w:eastAsia="zh-CN"/>
+        </w:rPr>
+        <w:t>which means that an item can exist in an order</w:t>
+      </w:r>
+      <w:r>
+        <w:rPr>
+          <w:rFonts w:hint="eastAsia"/>
+          <w:lang w:eastAsia="zh-CN"/>
+        </w:rPr>
+        <w:t>.</w:t>
+      </w:r>
+      <w:r>
+        <w:rPr>
+          <w:rFonts w:eastAsia="宋体" w:hint="eastAsia"/>
+          <w:color w:val="000000"/>
+          <w:lang w:eastAsia="zh-CN" w:bidi="ar"/>
+        </w:rPr>
+        <w:t xml:space="preserve"> </w:t>
+      </w:r>
+    </w:p>
+    <w:p>
+      <w:pPr>
+        <w:jc w:val="center"/>
+        <w:rPr>
+          <w:lang w:eastAsia="zh-CN"/>
+        </w:rPr>
+      </w:pPr>
+      <w:r>
+        <w:rPr>
+          <w:noProof/>
+        </w:rPr>
+        <w:drawing>
+          <wp:inline distT="0" distB="0" distL="0" distR="0" wp14:anchorId="4B84B5AD" wp14:editId="3D3A79C0">
+            <wp:extent cx="6286823" cy="4946904"/>
+            <wp:effectExtent l="0" t="0" r="0" b="6350"/>
+            <wp:docPr id="12" name="Picture 12"/>
+            <wp:cNvGraphicFramePr>
+              <a:graphicFrameLocks xmlns:a="http://schemas.openxmlformats.org/drawingml/2006/main" noChangeAspect="1"/>
+            </wp:cNvGraphicFramePr>
+            <a:graphic xmlns:a="http://schemas.openxmlformats.org/drawingml/2006/main">
+              <a:graphicData uri="http://schemas.openxmlformats.org/drawingml/2006/picture">
+                <pic:pic xmlns:pic="http://schemas.openxmlformats.org/drawingml/2006/picture">
+                  <pic:nvPicPr>
+                    <pic:cNvPr id="1" name=""/>
+                    <pic:cNvPicPr/>
+                  </pic:nvPicPr>
+                  <pic:blipFill>
+                    <a:blip r:embed="rId15"/>
+                    <a:stretch>
+                      <a:fillRect/>
+                    </a:stretch>
+                  </pic:blipFill>
+                  <pic:spPr>
+                    <a:xfrm>
+                      <a:off x="0" y="0"/>
                       <a:ext cx="6286823" cy="4946904"/>
                     </a:xfrm>
                     <a:prstGeom prst="rect">
@@ -6257,40 +6739,7 @@
           <w:sz w:val="28"/>
           <w:szCs w:val="28"/>
         </w:rPr>
-        <w:fldChar w:fldCharType="begin"/>
-      </w:r>
-      <w:r>
-        <w:rPr>
-          <w:rFonts w:ascii="Times New Roman" w:hAnsi="Times New Roman" w:cs="Times New Roman"/>
-          <w:sz w:val="28"/>
-          <w:szCs w:val="28"/>
-        </w:rPr>
-        <w:instrText xml:space="preserve"> SEQ Figure \* ARABIC </w:instrText>
-      </w:r>
-      <w:r>
-        <w:rPr>
-          <w:rFonts w:ascii="Times New Roman" w:hAnsi="Times New Roman" w:cs="Times New Roman"/>
-          <w:sz w:val="28"/>
-          <w:szCs w:val="28"/>
-        </w:rPr>
-        <w:fldChar w:fldCharType="separate"/>
-      </w:r>
-      <w:r>
-        <w:rPr>
-          <w:rFonts w:ascii="Times New Roman" w:hAnsi="Times New Roman" w:cs="Times New Roman"/>
-          <w:noProof/>
-          <w:sz w:val="28"/>
-          <w:szCs w:val="28"/>
-        </w:rPr>
-        <w:t>1</w:t>
-      </w:r>
-      <w:r>
-        <w:rPr>
-          <w:rFonts w:ascii="Times New Roman" w:hAnsi="Times New Roman" w:cs="Times New Roman"/>
-          <w:sz w:val="28"/>
-          <w:szCs w:val="28"/>
-        </w:rPr>
-        <w:fldChar w:fldCharType="end"/>
+        <w:t>2</w:t>
       </w:r>
       <w:r>
         <w:rPr>
@@ -6615,6 +7064,13 @@
               </w:rPr>
               <w:t xml:space="preserve"> ID</w:t>
             </w:r>
+            <w:r>
+              <w:rPr>
+                <w:sz w:val="24"/>
+                <w:szCs w:val="24"/>
+              </w:rPr>
+              <w:t>(PK)</w:t>
+            </w:r>
           </w:p>
         </w:tc>
       </w:tr>
@@ -6713,6 +7169,13 @@
                 <w:szCs w:val="24"/>
               </w:rPr>
               <w:t>Product Type ID</w:t>
+            </w:r>
+            <w:r>
+              <w:rPr>
+                <w:sz w:val="24"/>
+                <w:szCs w:val="24"/>
+              </w:rPr>
+              <w:t>(FK)</w:t>
             </w:r>
           </w:p>
         </w:tc>
@@ -7488,6 +7951,20 @@
               </w:rPr>
               <w:t xml:space="preserve"> ID</w:t>
             </w:r>
+            <w:r>
+              <w:rPr>
+                <w:sz w:val="24"/>
+                <w:szCs w:val="24"/>
+              </w:rPr>
+              <w:t>(PK</w:t>
+            </w:r>
+            <w:r>
+              <w:rPr>
+                <w:sz w:val="24"/>
+                <w:szCs w:val="24"/>
+              </w:rPr>
+              <w:t>)</w:t>
+            </w:r>
           </w:p>
         </w:tc>
       </w:tr>
@@ -7918,6 +8395,13 @@
               </w:rPr>
               <w:t xml:space="preserve"> ID</w:t>
             </w:r>
+            <w:r>
+              <w:rPr>
+                <w:sz w:val="24"/>
+                <w:szCs w:val="24"/>
+              </w:rPr>
+              <w:t>(PK)</w:t>
+            </w:r>
           </w:p>
         </w:tc>
       </w:tr>
@@ -8049,6 +8533,13 @@
               </w:rPr>
               <w:t>ID</w:t>
             </w:r>
+            <w:r>
+              <w:rPr>
+                <w:sz w:val="24"/>
+                <w:szCs w:val="24"/>
+              </w:rPr>
+              <w:t>(FK)</w:t>
+            </w:r>
           </w:p>
         </w:tc>
       </w:tr>
@@ -8165,6 +8656,13 @@
                 <w:szCs w:val="24"/>
               </w:rPr>
               <w:t>User ID</w:t>
+            </w:r>
+            <w:r>
+              <w:rPr>
+                <w:sz w:val="24"/>
+                <w:szCs w:val="24"/>
+              </w:rPr>
+              <w:t>(FK)</w:t>
             </w:r>
           </w:p>
         </w:tc>
@@ -9141,6 +9639,14 @@
               </w:rPr>
               <w:t>efund ID</w:t>
             </w:r>
+            <w:r>
+              <w:rPr>
+                <w:sz w:val="24"/>
+                <w:szCs w:val="24"/>
+                <w:lang w:eastAsia="zh-CN"/>
+              </w:rPr>
+              <w:t>(PK)</w:t>
+            </w:r>
           </w:p>
         </w:tc>
       </w:tr>
@@ -9269,6 +9775,14 @@
               </w:rPr>
               <w:t>rder ID</w:t>
             </w:r>
+            <w:r>
+              <w:rPr>
+                <w:sz w:val="24"/>
+                <w:szCs w:val="24"/>
+                <w:lang w:eastAsia="zh-CN"/>
+              </w:rPr>
+              <w:t>(FK)</w:t>
+            </w:r>
           </w:p>
         </w:tc>
       </w:tr>
@@ -9556,13 +10070,45 @@
           <w:p>
             <w:pPr>
               <w:rPr>
+                <w:sz w:val="24"/>
+                <w:szCs w:val="24"/>
+                <w:lang w:eastAsia="zh-CN"/>
+              </w:rPr>
+            </w:pPr>
+            <w:proofErr w:type="spellStart"/>
+            <w:r>
+              <w:rPr>
                 <w:rFonts w:hint="eastAsia"/>
                 <w:sz w:val="24"/>
                 <w:szCs w:val="24"/>
                 <w:lang w:eastAsia="zh-CN"/>
               </w:rPr>
-            </w:pPr>
-            <w:proofErr w:type="spellStart"/>
+              <w:t>s</w:t>
+            </w:r>
+            <w:r>
+              <w:rPr>
+                <w:sz w:val="24"/>
+                <w:szCs w:val="24"/>
+                <w:lang w:eastAsia="zh-CN"/>
+              </w:rPr>
+              <w:t>ellerId</w:t>
+            </w:r>
+            <w:proofErr w:type="spellEnd"/>
+          </w:p>
+        </w:tc>
+        <w:tc>
+          <w:tcPr>
+            <w:tcW w:w="2420" w:type="dxa"/>
+            <w:vAlign w:val="center"/>
+          </w:tcPr>
+          <w:p>
+            <w:pPr>
+              <w:rPr>
+                <w:sz w:val="24"/>
+                <w:szCs w:val="24"/>
+                <w:lang w:eastAsia="zh-CN"/>
+              </w:rPr>
+            </w:pPr>
             <w:r>
               <w:rPr>
                 <w:rFonts w:hint="eastAsia"/>
@@ -9570,17 +10116,16 @@
                 <w:szCs w:val="24"/>
                 <w:lang w:eastAsia="zh-CN"/>
               </w:rPr>
-              <w:t>s</w:t>
-            </w:r>
-            <w:r>
-              <w:rPr>
-                <w:sz w:val="24"/>
-                <w:szCs w:val="24"/>
-                <w:lang w:eastAsia="zh-CN"/>
-              </w:rPr>
-              <w:t>ellerId</w:t>
-            </w:r>
-            <w:proofErr w:type="spellEnd"/>
+              <w:t>v</w:t>
+            </w:r>
+            <w:r>
+              <w:rPr>
+                <w:sz w:val="24"/>
+                <w:szCs w:val="24"/>
+                <w:lang w:eastAsia="zh-CN"/>
+              </w:rPr>
+              <w:t>archar</w:t>
+            </w:r>
           </w:p>
         </w:tc>
         <w:tc>
@@ -9591,28 +10136,27 @@
           <w:p>
             <w:pPr>
               <w:rPr>
+                <w:sz w:val="24"/>
+                <w:szCs w:val="24"/>
+                <w:lang w:eastAsia="zh-CN"/>
+              </w:rPr>
+            </w:pPr>
+            <w:r>
+              <w:rPr>
                 <w:rFonts w:hint="eastAsia"/>
                 <w:sz w:val="24"/>
                 <w:szCs w:val="24"/>
                 <w:lang w:eastAsia="zh-CN"/>
               </w:rPr>
-            </w:pPr>
-            <w:r>
-              <w:rPr>
-                <w:rFonts w:hint="eastAsia"/>
-                <w:sz w:val="24"/>
-                <w:szCs w:val="24"/>
-                <w:lang w:eastAsia="zh-CN"/>
-              </w:rPr>
-              <w:t>v</w:t>
-            </w:r>
-            <w:r>
-              <w:rPr>
-                <w:sz w:val="24"/>
-                <w:szCs w:val="24"/>
-                <w:lang w:eastAsia="zh-CN"/>
-              </w:rPr>
-              <w:t>archar</w:t>
+              <w:t>3</w:t>
+            </w:r>
+            <w:r>
+              <w:rPr>
+                <w:sz w:val="24"/>
+                <w:szCs w:val="24"/>
+                <w:lang w:eastAsia="zh-CN"/>
+              </w:rPr>
+              <w:t>2</w:t>
             </w:r>
           </w:p>
         </w:tc>
@@ -9624,40 +10168,6 @@
           <w:p>
             <w:pPr>
               <w:rPr>
-                <w:rFonts w:hint="eastAsia"/>
-                <w:sz w:val="24"/>
-                <w:szCs w:val="24"/>
-                <w:lang w:eastAsia="zh-CN"/>
-              </w:rPr>
-            </w:pPr>
-            <w:r>
-              <w:rPr>
-                <w:rFonts w:hint="eastAsia"/>
-                <w:sz w:val="24"/>
-                <w:szCs w:val="24"/>
-                <w:lang w:eastAsia="zh-CN"/>
-              </w:rPr>
-              <w:t>3</w:t>
-            </w:r>
-            <w:r>
-              <w:rPr>
-                <w:sz w:val="24"/>
-                <w:szCs w:val="24"/>
-                <w:lang w:eastAsia="zh-CN"/>
-              </w:rPr>
-              <w:t>2</w:t>
-            </w:r>
-          </w:p>
-        </w:tc>
-        <w:tc>
-          <w:tcPr>
-            <w:tcW w:w="2420" w:type="dxa"/>
-            <w:vAlign w:val="center"/>
-          </w:tcPr>
-          <w:p>
-            <w:pPr>
-              <w:rPr>
-                <w:rFonts w:hint="eastAsia"/>
                 <w:sz w:val="24"/>
                 <w:szCs w:val="24"/>
                 <w:lang w:eastAsia="zh-CN"/>
@@ -9700,20 +10210,16 @@
           <w:rFonts w:hint="eastAsia"/>
           <w:lang w:eastAsia="zh-CN"/>
         </w:rPr>
-        <w:t>ontinue</w:t>
-      </w:r>
-      <w:r>
-        <w:t xml:space="preserve"> </w:t>
-      </w:r>
-      <w:r>
-        <w:rPr>
-          <w:rFonts w:hint="eastAsia"/>
-          <w:lang w:eastAsia="zh-CN"/>
-        </w:rPr>
-        <w:t>to</w:t>
-      </w:r>
-      <w:r>
-        <w:t xml:space="preserve"> table 3.4</w:t>
+        <w:t>ontinu</w:t>
+      </w:r>
+      <w:r>
+        <w:rPr>
+          <w:lang w:eastAsia="zh-CN"/>
+        </w:rPr>
+        <w:t>ation of t</w:t>
+      </w:r>
+      <w:r>
+        <w:t>able 3.4</w:t>
       </w:r>
     </w:p>
     <w:tbl>
@@ -10195,7 +10701,7 @@
                 <w:szCs w:val="24"/>
               </w:rPr>
             </w:pPr>
-            <w:bookmarkStart w:id="7" w:name="_Hlk89428244"/>
+            <w:bookmarkStart w:id="10" w:name="_Hlk89428244"/>
             <w:r>
               <w:rPr>
                 <w:sz w:val="24"/>
@@ -10292,7 +10798,7 @@
           </w:p>
         </w:tc>
       </w:tr>
-      <w:bookmarkEnd w:id="7"/>
+      <w:bookmarkEnd w:id="10"/>
       <w:tr>
         <w:trPr>
           <w:trHeight w:val="576"/>
@@ -10417,6 +10923,13 @@
                 <w:szCs w:val="24"/>
               </w:rPr>
               <w:t>Log ID</w:t>
+            </w:r>
+            <w:r>
+              <w:rPr>
+                <w:sz w:val="24"/>
+                <w:szCs w:val="24"/>
+              </w:rPr>
+              <w:t>(PK)</w:t>
             </w:r>
           </w:p>
         </w:tc>
@@ -10545,6 +11058,14 @@
                 <w:lang w:eastAsia="zh-CN"/>
               </w:rPr>
               <w:t>ser ID</w:t>
+            </w:r>
+            <w:r>
+              <w:rPr>
+                <w:sz w:val="24"/>
+                <w:szCs w:val="24"/>
+                <w:lang w:eastAsia="zh-CN"/>
+              </w:rPr>
+              <w:t>(FK)</w:t>
             </w:r>
           </w:p>
         </w:tc>
@@ -11102,6 +11623,13 @@
               </w:rPr>
               <w:t xml:space="preserve"> ID</w:t>
             </w:r>
+            <w:r>
+              <w:rPr>
+                <w:sz w:val="24"/>
+                <w:szCs w:val="24"/>
+              </w:rPr>
+              <w:t>(PK)</w:t>
+            </w:r>
           </w:p>
         </w:tc>
       </w:tr>
@@ -12319,6 +12847,13 @@
               </w:rPr>
               <w:t xml:space="preserve"> ID</w:t>
             </w:r>
+            <w:r>
+              <w:rPr>
+                <w:sz w:val="24"/>
+                <w:szCs w:val="24"/>
+              </w:rPr>
+              <w:t>(PK)</w:t>
+            </w:r>
           </w:p>
         </w:tc>
       </w:tr>
@@ -12896,6 +13431,14 @@
               </w:rPr>
               <w:t>anager ID</w:t>
             </w:r>
+            <w:r>
+              <w:rPr>
+                <w:sz w:val="24"/>
+                <w:szCs w:val="24"/>
+                <w:lang w:eastAsia="zh-CN"/>
+              </w:rPr>
+              <w:t>(PK)</w:t>
+            </w:r>
           </w:p>
         </w:tc>
       </w:tr>
@@ -13469,6 +14012,14 @@
               </w:rPr>
               <w:t>Message ID</w:t>
             </w:r>
+            <w:r>
+              <w:rPr>
+                <w:sz w:val="24"/>
+                <w:szCs w:val="24"/>
+                <w:lang w:eastAsia="zh-CN"/>
+              </w:rPr>
+              <w:t>(PK)</w:t>
+            </w:r>
           </w:p>
         </w:tc>
       </w:tr>
@@ -14291,15 +14842,14 @@
           <w:szCs w:val="32"/>
         </w:rPr>
       </w:pPr>
-      <w:bookmarkStart w:id="8" w:name="_Toc119489432"/>
-      <w:r>
-        <w:rPr>
-          <w:rFonts w:hint="cs"/>
+      <w:bookmarkStart w:id="11" w:name="_Toc119588827"/>
+      <w:r>
+        <w:rPr>
           <w:sz w:val="32"/>
           <w:szCs w:val="32"/>
         </w:rPr>
         <w:lastRenderedPageBreak/>
-        <w:t>2</w:t>
+        <w:t>3</w:t>
       </w:r>
       <w:r>
         <w:rPr>
@@ -14315,7 +14865,6 @@
         </w:rPr>
         <w:t>IAGRAM</w:t>
       </w:r>
-      <w:bookmarkEnd w:id="8"/>
       <w:r>
         <w:rPr>
           <w:sz w:val="32"/>
@@ -14323,6 +14872,7 @@
         </w:rPr>
         <w:t>S</w:t>
       </w:r>
+      <w:bookmarkEnd w:id="11"/>
     </w:p>
     <w:p>
       <w:pPr>
@@ -14403,7 +14953,7 @@
           <w:lang w:eastAsia="zh-CN"/>
         </w:rPr>
       </w:pPr>
-      <w:bookmarkStart w:id="9" w:name="_Toc119489433"/>
+      <w:bookmarkStart w:id="12" w:name="_Toc119588828"/>
       <w:r>
         <w:rPr>
           <w:rFonts w:ascii="Times New Roman" w:hAnsi="Times New Roman" w:cs="Times New Roman"/>
@@ -14411,9 +14961,18 @@
           <w:szCs w:val="28"/>
           <w:lang w:eastAsia="zh-CN"/>
         </w:rPr>
-        <w:t>2.1 Use Case Diagram</w:t>
-      </w:r>
-      <w:bookmarkEnd w:id="9"/>
+        <w:t>3</w:t>
+      </w:r>
+      <w:r>
+        <w:rPr>
+          <w:rFonts w:ascii="Times New Roman" w:hAnsi="Times New Roman" w:cs="Times New Roman"/>
+          <w:sz w:val="28"/>
+          <w:szCs w:val="28"/>
+          <w:lang w:eastAsia="zh-CN"/>
+        </w:rPr>
+        <w:t>.1 Use Case Diagram</w:t>
+      </w:r>
+      <w:bookmarkEnd w:id="12"/>
     </w:p>
     <w:p>
       <w:pPr>
@@ -14975,7 +15534,7 @@
                     </pic:cNvPicPr>
                   </pic:nvPicPr>
                   <pic:blipFill>
-                    <a:blip r:embed="rId15">
+                    <a:blip r:embed="rId16">
                       <a:extLst>
                         <a:ext uri="{28A0092B-C50C-407E-A947-70E740481C1C}">
                           <a14:useLocalDpi xmlns:a14="http://schemas.microsoft.com/office/drawing/2010/main" val="0"/>
@@ -15038,7 +15597,7 @@
           <w:sz w:val="28"/>
           <w:szCs w:val="28"/>
         </w:rPr>
-        <w:t>2.1</w:t>
+        <w:t>3</w:t>
       </w:r>
       <w:r>
         <w:rPr>
@@ -15046,7 +15605,7 @@
           <w:sz w:val="28"/>
           <w:szCs w:val="28"/>
         </w:rPr>
-        <w:t xml:space="preserve"> </w:t>
+        <w:t>.1</w:t>
       </w:r>
       <w:r>
         <w:rPr>
@@ -15054,7 +15613,7 @@
           <w:sz w:val="28"/>
           <w:szCs w:val="28"/>
         </w:rPr>
-        <w:t>–</w:t>
+        <w:t xml:space="preserve"> </w:t>
       </w:r>
       <w:r>
         <w:rPr>
@@ -15062,7 +15621,7 @@
           <w:sz w:val="28"/>
           <w:szCs w:val="28"/>
         </w:rPr>
-        <w:t xml:space="preserve"> </w:t>
+        <w:t>–</w:t>
       </w:r>
       <w:r>
         <w:rPr>
@@ -15070,7 +15629,7 @@
           <w:sz w:val="28"/>
           <w:szCs w:val="28"/>
         </w:rPr>
-        <w:t>Use Case D</w:t>
+        <w:t xml:space="preserve"> </w:t>
       </w:r>
       <w:r>
         <w:rPr>
@@ -15078,6 +15637,14 @@
           <w:sz w:val="28"/>
           <w:szCs w:val="28"/>
         </w:rPr>
+        <w:t>Use Case D</w:t>
+      </w:r>
+      <w:r>
+        <w:rPr>
+          <w:rFonts w:ascii="Times New Roman" w:hAnsi="Times New Roman" w:cs="Times New Roman"/>
+          <w:sz w:val="28"/>
+          <w:szCs w:val="28"/>
+        </w:rPr>
         <w:t>iagram</w:t>
       </w:r>
       <w:r>
@@ -15095,7 +15662,7 @@
           <w:szCs w:val="28"/>
         </w:rPr>
       </w:pPr>
-      <w:bookmarkStart w:id="10" w:name="_Toc119489434"/>
+      <w:bookmarkStart w:id="13" w:name="_Toc119588829"/>
       <w:r>
         <w:rPr>
           <w:rFonts w:ascii="Times New Roman" w:hAnsi="Times New Roman" w:cs="Times New Roman"/>
@@ -15103,9 +15670,17 @@
           <w:szCs w:val="28"/>
         </w:rPr>
         <w:lastRenderedPageBreak/>
-        <w:t>2.2 Sequence Diagram</w:t>
-      </w:r>
-      <w:bookmarkEnd w:id="10"/>
+        <w:t>3</w:t>
+      </w:r>
+      <w:r>
+        <w:rPr>
+          <w:rFonts w:ascii="Times New Roman" w:hAnsi="Times New Roman" w:cs="Times New Roman"/>
+          <w:sz w:val="28"/>
+          <w:szCs w:val="28"/>
+        </w:rPr>
+        <w:t>.2 Sequence Diagram</w:t>
+      </w:r>
+      <w:bookmarkEnd w:id="13"/>
     </w:p>
     <w:p>
       <w:pPr>
@@ -15391,208 +15966,6 @@
             <wp:extent cx="6841901" cy="5478449"/>
             <wp:effectExtent l="0" t="0" r="0" b="8255"/>
             <wp:docPr id="1" name="Picture 1"/>
-            <wp:cNvGraphicFramePr>
-              <a:graphicFrameLocks xmlns:a="http://schemas.openxmlformats.org/drawingml/2006/main" noChangeAspect="1"/>
-            </wp:cNvGraphicFramePr>
-            <a:graphic xmlns:a="http://schemas.openxmlformats.org/drawingml/2006/main">
-              <a:graphicData uri="http://schemas.openxmlformats.org/drawingml/2006/picture">
-                <pic:pic xmlns:pic="http://schemas.openxmlformats.org/drawingml/2006/picture">
-                  <pic:nvPicPr>
-                    <pic:cNvPr id="1" name=""/>
-                    <pic:cNvPicPr/>
-                  </pic:nvPicPr>
-                  <pic:blipFill>
-                    <a:blip r:embed="rId16"/>
-                    <a:stretch>
-                      <a:fillRect/>
-                    </a:stretch>
-                  </pic:blipFill>
-                  <pic:spPr>
-                    <a:xfrm>
-                      <a:off x="0" y="0"/>
-                      <a:ext cx="6877139" cy="5506665"/>
-                    </a:xfrm>
-                    <a:prstGeom prst="rect">
-                      <a:avLst/>
-                    </a:prstGeom>
-                  </pic:spPr>
-                </pic:pic>
-              </a:graphicData>
-            </a:graphic>
-          </wp:inline>
-        </w:drawing>
-      </w:r>
-    </w:p>
-    <w:p>
-      <w:pPr>
-        <w:pStyle w:val="Caption"/>
-        <w:spacing w:after="0"/>
-        <w:jc w:val="center"/>
-        <w:rPr>
-          <w:rFonts w:ascii="Times New Roman" w:hAnsi="Times New Roman" w:cs="Times New Roman"/>
-          <w:sz w:val="28"/>
-          <w:szCs w:val="28"/>
-        </w:rPr>
-      </w:pPr>
-      <w:r>
-        <w:rPr>
-          <w:rFonts w:ascii="Times New Roman" w:hAnsi="Times New Roman" w:cs="Times New Roman"/>
-          <w:sz w:val="28"/>
-          <w:szCs w:val="28"/>
-        </w:rPr>
-        <w:t xml:space="preserve">Figure </w:t>
-      </w:r>
-      <w:r>
-        <w:rPr>
-          <w:rFonts w:ascii="Times New Roman" w:hAnsi="Times New Roman" w:cs="Times New Roman"/>
-          <w:sz w:val="28"/>
-          <w:szCs w:val="28"/>
-        </w:rPr>
-        <w:t>2.2</w:t>
-      </w:r>
-      <w:r>
-        <w:rPr>
-          <w:rFonts w:ascii="Times New Roman" w:hAnsi="Times New Roman" w:cs="Times New Roman"/>
-          <w:sz w:val="28"/>
-          <w:szCs w:val="28"/>
-        </w:rPr>
-        <w:t xml:space="preserve"> </w:t>
-      </w:r>
-      <w:r>
-        <w:rPr>
-          <w:rFonts w:ascii="Times New Roman" w:hAnsi="Times New Roman" w:cs="Times New Roman"/>
-          <w:sz w:val="28"/>
-          <w:szCs w:val="28"/>
-        </w:rPr>
-        <w:t>–</w:t>
-      </w:r>
-      <w:r>
-        <w:rPr>
-          <w:rFonts w:ascii="Times New Roman" w:hAnsi="Times New Roman" w:cs="Times New Roman"/>
-          <w:sz w:val="28"/>
-          <w:szCs w:val="28"/>
-        </w:rPr>
-        <w:t xml:space="preserve"> </w:t>
-      </w:r>
-      <w:r>
-        <w:rPr>
-          <w:rFonts w:ascii="Times New Roman" w:hAnsi="Times New Roman" w:cs="Times New Roman"/>
-          <w:sz w:val="28"/>
-          <w:szCs w:val="28"/>
-        </w:rPr>
-        <w:t>Sequence D</w:t>
-      </w:r>
-      <w:r>
-        <w:rPr>
-          <w:rFonts w:ascii="Times New Roman" w:hAnsi="Times New Roman" w:cs="Times New Roman"/>
-          <w:sz w:val="28"/>
-          <w:szCs w:val="28"/>
-        </w:rPr>
-        <w:t>iagram</w:t>
-      </w:r>
-    </w:p>
-    <w:p>
-      <w:pPr>
-        <w:jc w:val="center"/>
-        <w:sectPr>
-          <w:pgSz w:w="16840" w:h="11907" w:orient="landscape" w:code="1"/>
-          <w:pgMar w:top="1418" w:right="1134" w:bottom="567" w:left="1134" w:header="720" w:footer="720" w:gutter="0"/>
-          <w:cols w:space="720"/>
-          <w:docGrid w:linePitch="360"/>
-        </w:sectPr>
-      </w:pPr>
-    </w:p>
-    <w:p>
-      <w:pPr>
-        <w:pStyle w:val="Heading2"/>
-        <w:spacing w:before="0" w:after="0" w:line="240" w:lineRule="auto"/>
-        <w:jc w:val="center"/>
-        <w:rPr>
-          <w:rFonts w:ascii="Times New Roman" w:hAnsi="Times New Roman" w:cs="Times New Roman"/>
-          <w:sz w:val="28"/>
-          <w:szCs w:val="28"/>
-        </w:rPr>
-      </w:pPr>
-      <w:bookmarkStart w:id="11" w:name="_Toc119489435"/>
-      <w:r>
-        <w:rPr>
-          <w:rFonts w:ascii="Times New Roman" w:hAnsi="Times New Roman" w:cs="Times New Roman"/>
-          <w:sz w:val="28"/>
-          <w:szCs w:val="28"/>
-        </w:rPr>
-        <w:lastRenderedPageBreak/>
-        <w:t>2.3 Activity Diagram</w:t>
-      </w:r>
-      <w:bookmarkEnd w:id="11"/>
-    </w:p>
-    <w:p>
-      <w:pPr>
-        <w:spacing w:after="0"/>
-        <w:jc w:val="center"/>
-        <w:rPr>
-          <w:b/>
-          <w:bCs/>
-        </w:rPr>
-      </w:pPr>
-    </w:p>
-    <w:p>
-      <w:pPr>
-        <w:spacing w:after="0"/>
-        <w:ind w:firstLineChars="200" w:firstLine="560"/>
-        <w:jc w:val="both"/>
-        <w:rPr>
-          <w:lang w:eastAsia="zh-CN"/>
-        </w:rPr>
-      </w:pPr>
-      <w:r>
-        <w:rPr>
-          <w:lang w:eastAsia="zh-CN"/>
-        </w:rPr>
-        <w:t xml:space="preserve">Activity diagram is another common tool used by UML to model the dynamic behavior of the system. It describes the sequence of activities and shows the flow of control from one activity to another. Activity diagram is essentially a flow chart. Activity diagram focuses on the flow of control from one activity to another, and is a process driven by internal </w:t>
-      </w:r>
-      <w:r>
-        <w:rPr>
-          <w:lang w:eastAsia="zh-CN"/>
-        </w:rPr>
-        <w:t>processing</w:t>
-      </w:r>
-      <w:r>
-        <w:rPr>
-          <w:vertAlign w:val="superscript"/>
-          <w:lang w:eastAsia="zh-CN"/>
-        </w:rPr>
-        <w:t xml:space="preserve"> [4]</w:t>
-      </w:r>
-      <w:r>
-        <w:rPr>
-          <w:lang w:eastAsia="zh-CN"/>
-        </w:rPr>
-        <w:t>.</w:t>
-      </w:r>
-    </w:p>
-    <w:p>
-      <w:pPr>
-        <w:spacing w:after="0"/>
-        <w:ind w:firstLineChars="200" w:firstLine="560"/>
-        <w:jc w:val="both"/>
-        <w:rPr>
-          <w:lang w:eastAsia="zh-CN"/>
-        </w:rPr>
-      </w:pPr>
-    </w:p>
-    <w:p>
-      <w:pPr>
-        <w:jc w:val="center"/>
-      </w:pPr>
-      <w:r>
-        <w:rPr>
-          <w:noProof/>
-        </w:rPr>
-        <w:drawing>
-          <wp:inline distT="0" distB="0" distL="0" distR="0" wp14:anchorId="3E58BEE7" wp14:editId="2DC9D558">
-            <wp:extent cx="6300470" cy="7092315"/>
-            <wp:effectExtent l="0" t="0" r="5080" b="0"/>
-            <wp:docPr id="15" name="图片 15"/>
             <wp:cNvGraphicFramePr>
               <a:graphicFrameLocks xmlns:a="http://schemas.openxmlformats.org/drawingml/2006/main" noChangeAspect="1"/>
             </wp:cNvGraphicFramePr>
@@ -15612,6 +15985,224 @@
                   <pic:spPr>
                     <a:xfrm>
                       <a:off x="0" y="0"/>
+                      <a:ext cx="6877139" cy="5506665"/>
+                    </a:xfrm>
+                    <a:prstGeom prst="rect">
+                      <a:avLst/>
+                    </a:prstGeom>
+                  </pic:spPr>
+                </pic:pic>
+              </a:graphicData>
+            </a:graphic>
+          </wp:inline>
+        </w:drawing>
+      </w:r>
+    </w:p>
+    <w:p>
+      <w:pPr>
+        <w:pStyle w:val="Caption"/>
+        <w:spacing w:after="0"/>
+        <w:jc w:val="center"/>
+        <w:rPr>
+          <w:rFonts w:ascii="Times New Roman" w:hAnsi="Times New Roman" w:cs="Times New Roman"/>
+          <w:sz w:val="28"/>
+          <w:szCs w:val="28"/>
+        </w:rPr>
+      </w:pPr>
+      <w:r>
+        <w:rPr>
+          <w:rFonts w:ascii="Times New Roman" w:hAnsi="Times New Roman" w:cs="Times New Roman"/>
+          <w:sz w:val="28"/>
+          <w:szCs w:val="28"/>
+        </w:rPr>
+        <w:t xml:space="preserve">Figure </w:t>
+      </w:r>
+      <w:r>
+        <w:rPr>
+          <w:rFonts w:ascii="Times New Roman" w:hAnsi="Times New Roman" w:cs="Times New Roman"/>
+          <w:sz w:val="28"/>
+          <w:szCs w:val="28"/>
+        </w:rPr>
+        <w:t>3</w:t>
+      </w:r>
+      <w:r>
+        <w:rPr>
+          <w:rFonts w:ascii="Times New Roman" w:hAnsi="Times New Roman" w:cs="Times New Roman"/>
+          <w:sz w:val="28"/>
+          <w:szCs w:val="28"/>
+        </w:rPr>
+        <w:t>.2</w:t>
+      </w:r>
+      <w:r>
+        <w:rPr>
+          <w:rFonts w:ascii="Times New Roman" w:hAnsi="Times New Roman" w:cs="Times New Roman"/>
+          <w:sz w:val="28"/>
+          <w:szCs w:val="28"/>
+        </w:rPr>
+        <w:t xml:space="preserve"> </w:t>
+      </w:r>
+      <w:r>
+        <w:rPr>
+          <w:rFonts w:ascii="Times New Roman" w:hAnsi="Times New Roman" w:cs="Times New Roman"/>
+          <w:sz w:val="28"/>
+          <w:szCs w:val="28"/>
+        </w:rPr>
+        <w:t>–</w:t>
+      </w:r>
+      <w:r>
+        <w:rPr>
+          <w:rFonts w:ascii="Times New Roman" w:hAnsi="Times New Roman" w:cs="Times New Roman"/>
+          <w:sz w:val="28"/>
+          <w:szCs w:val="28"/>
+        </w:rPr>
+        <w:t xml:space="preserve"> </w:t>
+      </w:r>
+      <w:r>
+        <w:rPr>
+          <w:rFonts w:ascii="Times New Roman" w:hAnsi="Times New Roman" w:cs="Times New Roman"/>
+          <w:sz w:val="28"/>
+          <w:szCs w:val="28"/>
+        </w:rPr>
+        <w:t>Sequence D</w:t>
+      </w:r>
+      <w:r>
+        <w:rPr>
+          <w:rFonts w:ascii="Times New Roman" w:hAnsi="Times New Roman" w:cs="Times New Roman"/>
+          <w:sz w:val="28"/>
+          <w:szCs w:val="28"/>
+        </w:rPr>
+        <w:t>iagram</w:t>
+      </w:r>
+    </w:p>
+    <w:p>
+      <w:pPr>
+        <w:jc w:val="center"/>
+        <w:sectPr>
+          <w:pgSz w:w="16840" w:h="11907" w:orient="landscape" w:code="1"/>
+          <w:pgMar w:top="1418" w:right="1134" w:bottom="567" w:left="1134" w:header="720" w:footer="720" w:gutter="0"/>
+          <w:cols w:space="720"/>
+          <w:docGrid w:linePitch="360"/>
+        </w:sectPr>
+      </w:pPr>
+    </w:p>
+    <w:p>
+      <w:pPr>
+        <w:pStyle w:val="Heading2"/>
+        <w:spacing w:before="0" w:after="0" w:line="240" w:lineRule="auto"/>
+        <w:jc w:val="center"/>
+        <w:rPr>
+          <w:rFonts w:ascii="Times New Roman" w:hAnsi="Times New Roman" w:cs="Times New Roman"/>
+          <w:sz w:val="28"/>
+          <w:szCs w:val="28"/>
+        </w:rPr>
+      </w:pPr>
+      <w:bookmarkStart w:id="14" w:name="_Toc119588830"/>
+      <w:r>
+        <w:rPr>
+          <w:rFonts w:ascii="Times New Roman" w:hAnsi="Times New Roman" w:cs="Times New Roman"/>
+          <w:sz w:val="28"/>
+          <w:szCs w:val="28"/>
+        </w:rPr>
+        <w:lastRenderedPageBreak/>
+        <w:t>3</w:t>
+      </w:r>
+      <w:r>
+        <w:rPr>
+          <w:rFonts w:ascii="Times New Roman" w:hAnsi="Times New Roman" w:cs="Times New Roman"/>
+          <w:sz w:val="28"/>
+          <w:szCs w:val="28"/>
+        </w:rPr>
+        <w:t>.3 Activity Diagram</w:t>
+      </w:r>
+      <w:bookmarkEnd w:id="14"/>
+    </w:p>
+    <w:p>
+      <w:pPr>
+        <w:spacing w:after="0"/>
+        <w:jc w:val="center"/>
+        <w:rPr>
+          <w:b/>
+          <w:bCs/>
+        </w:rPr>
+      </w:pPr>
+    </w:p>
+    <w:p>
+      <w:pPr>
+        <w:spacing w:after="0"/>
+        <w:ind w:firstLineChars="200" w:firstLine="560"/>
+        <w:jc w:val="both"/>
+        <w:rPr>
+          <w:lang w:eastAsia="zh-CN"/>
+        </w:rPr>
+      </w:pPr>
+      <w:r>
+        <w:rPr>
+          <w:lang w:eastAsia="zh-CN"/>
+        </w:rPr>
+        <w:t xml:space="preserve">Activity diagram is another common tool used by UML to model the dynamic behavior of the system. It describes the sequence of activities and shows the flow of control from one activity to another. Activity diagram is essentially a flow chart. Activity diagram focuses on the flow of control from one activity to another, and is a process driven by internal </w:t>
+      </w:r>
+      <w:r>
+        <w:rPr>
+          <w:lang w:eastAsia="zh-CN"/>
+        </w:rPr>
+        <w:t>processing</w:t>
+      </w:r>
+      <w:r>
+        <w:rPr>
+          <w:vertAlign w:val="superscript"/>
+          <w:lang w:eastAsia="zh-CN"/>
+        </w:rPr>
+        <w:t xml:space="preserve"> [4]</w:t>
+      </w:r>
+      <w:r>
+        <w:rPr>
+          <w:lang w:eastAsia="zh-CN"/>
+        </w:rPr>
+        <w:t>.</w:t>
+      </w:r>
+    </w:p>
+    <w:p>
+      <w:pPr>
+        <w:spacing w:after="0"/>
+        <w:ind w:firstLineChars="200" w:firstLine="560"/>
+        <w:jc w:val="both"/>
+        <w:rPr>
+          <w:lang w:eastAsia="zh-CN"/>
+        </w:rPr>
+      </w:pPr>
+    </w:p>
+    <w:p>
+      <w:pPr>
+        <w:jc w:val="center"/>
+      </w:pPr>
+      <w:r>
+        <w:rPr>
+          <w:noProof/>
+        </w:rPr>
+        <w:drawing>
+          <wp:inline distT="0" distB="0" distL="0" distR="0" wp14:anchorId="3E58BEE7" wp14:editId="2DC9D558">
+            <wp:extent cx="6300470" cy="7092315"/>
+            <wp:effectExtent l="0" t="0" r="5080" b="0"/>
+            <wp:docPr id="15" name="图片 15"/>
+            <wp:cNvGraphicFramePr>
+              <a:graphicFrameLocks xmlns:a="http://schemas.openxmlformats.org/drawingml/2006/main" noChangeAspect="1"/>
+            </wp:cNvGraphicFramePr>
+            <a:graphic xmlns:a="http://schemas.openxmlformats.org/drawingml/2006/main">
+              <a:graphicData uri="http://schemas.openxmlformats.org/drawingml/2006/picture">
+                <pic:pic xmlns:pic="http://schemas.openxmlformats.org/drawingml/2006/picture">
+                  <pic:nvPicPr>
+                    <pic:cNvPr id="1" name=""/>
+                    <pic:cNvPicPr/>
+                  </pic:nvPicPr>
+                  <pic:blipFill>
+                    <a:blip r:embed="rId18"/>
+                    <a:stretch>
+                      <a:fillRect/>
+                    </a:stretch>
+                  </pic:blipFill>
+                  <pic:spPr>
+                    <a:xfrm>
+                      <a:off x="0" y="0"/>
                       <a:ext cx="6300470" cy="7092315"/>
                     </a:xfrm>
                     <a:prstGeom prst="rect">
@@ -15650,7 +16241,7 @@
           <w:sz w:val="28"/>
           <w:szCs w:val="28"/>
         </w:rPr>
-        <w:t>2.3</w:t>
+        <w:t>3</w:t>
       </w:r>
       <w:r>
         <w:rPr>
@@ -15658,7 +16249,7 @@
           <w:sz w:val="28"/>
           <w:szCs w:val="28"/>
         </w:rPr>
-        <w:t xml:space="preserve"> </w:t>
+        <w:t>.3</w:t>
       </w:r>
       <w:r>
         <w:rPr>
@@ -15666,7 +16257,7 @@
           <w:sz w:val="28"/>
           <w:szCs w:val="28"/>
         </w:rPr>
-        <w:t>–</w:t>
+        <w:t xml:space="preserve"> </w:t>
       </w:r>
       <w:r>
         <w:rPr>
@@ -15674,7 +16265,7 @@
           <w:sz w:val="28"/>
           <w:szCs w:val="28"/>
         </w:rPr>
-        <w:t xml:space="preserve"> </w:t>
+        <w:t>–</w:t>
       </w:r>
       <w:r>
         <w:rPr>
@@ -15682,7 +16273,7 @@
           <w:sz w:val="28"/>
           <w:szCs w:val="28"/>
         </w:rPr>
-        <w:t>Activity D</w:t>
+        <w:t xml:space="preserve"> </w:t>
       </w:r>
       <w:r>
         <w:rPr>
@@ -15690,6 +16281,14 @@
           <w:sz w:val="28"/>
           <w:szCs w:val="28"/>
         </w:rPr>
+        <w:t>Activity D</w:t>
+      </w:r>
+      <w:r>
+        <w:rPr>
+          <w:rFonts w:ascii="Times New Roman" w:hAnsi="Times New Roman" w:cs="Times New Roman"/>
+          <w:sz w:val="28"/>
+          <w:szCs w:val="28"/>
+        </w:rPr>
         <w:t>iagram</w:t>
       </w:r>
     </w:p>
@@ -15756,7 +16355,7 @@
           <w:lang w:eastAsia="zh-CN"/>
         </w:rPr>
       </w:pPr>
-      <w:bookmarkStart w:id="12" w:name="_Toc119489436"/>
+      <w:bookmarkStart w:id="15" w:name="_Toc119588831"/>
       <w:r>
         <w:rPr>
           <w:rFonts w:hint="eastAsia"/>
@@ -15767,7 +16366,7 @@
         <w:lastRenderedPageBreak/>
         <w:t>CONCLUSION</w:t>
       </w:r>
-      <w:bookmarkEnd w:id="12"/>
+      <w:bookmarkEnd w:id="15"/>
     </w:p>
     <w:p>
       <w:pPr>
@@ -15841,7 +16440,6 @@
         <w:ind w:firstLine="560"/>
         <w:jc w:val="both"/>
         <w:rPr>
-          <w:rFonts w:hint="eastAsia"/>
           <w:lang w:eastAsia="zh-CN"/>
         </w:rPr>
       </w:pPr>
@@ -15878,7 +16476,7 @@
           <w:lang w:eastAsia="zh-CN"/>
         </w:rPr>
       </w:pPr>
-      <w:bookmarkStart w:id="13" w:name="_Toc119489437"/>
+      <w:bookmarkStart w:id="16" w:name="_Toc119588832"/>
       <w:r>
         <w:rPr>
           <w:sz w:val="32"/>
@@ -15888,7 +16486,7 @@
         <w:lastRenderedPageBreak/>
         <w:t>REFERENCES</w:t>
       </w:r>
-      <w:bookmarkEnd w:id="13"/>
+      <w:bookmarkEnd w:id="16"/>
     </w:p>
     <w:p>
       <w:pPr>
@@ -15939,14 +16537,9 @@
       <w:r>
         <w:t xml:space="preserve">How to make UML diagrams [Electronic resource] - Access mode: </w:t>
       </w:r>
-      <w:hyperlink r:id="rId18" w:history="1">
-        <w:r>
-          <w:rPr>
-            <w:rStyle w:val="Hyperlink"/>
-          </w:rPr>
-          <w:t>https://www.lucidchart.com/pages</w:t>
-        </w:r>
-      </w:hyperlink>
+      <w:r>
+        <w:t>https://www.lucidchart.com/pages</w:t>
+      </w:r>
     </w:p>
     <w:p>
       <w:pPr>
@@ -15964,14 +16557,9 @@
       <w:r>
         <w:t xml:space="preserve"> [Electronic resource] - Access mode: </w:t>
       </w:r>
-      <w:hyperlink r:id="rId19" w:history="1">
-        <w:r>
-          <w:rPr>
-            <w:rStyle w:val="Hyperlink"/>
-          </w:rPr>
-          <w:t>https://design-patterns.readthedocs.io/zh_CN/latest/read_uml.html</w:t>
-        </w:r>
-      </w:hyperlink>
+      <w:r>
+        <w:t>https://design-patterns.readthedocs.io/zh_CN/latest/read_uml.html</w:t>
+      </w:r>
     </w:p>
     <w:p>
       <w:pPr>
@@ -15989,14 +16577,9 @@
       <w:r>
         <w:t xml:space="preserve"> [Electronic resource] - Access mode: </w:t>
       </w:r>
-      <w:hyperlink r:id="rId20" w:history="1">
-        <w:r>
-          <w:rPr>
-            <w:rStyle w:val="Hyperlink"/>
-          </w:rPr>
-          <w:t>https://www.cnblogs.com/ywqu/archive/2009/12/14/1624082.html</w:t>
-        </w:r>
-      </w:hyperlink>
+      <w:r>
+        <w:t>https://www.cnblogs.com/ywqu/archive/2009/12/14/1624082.html</w:t>
+      </w:r>
     </w:p>
     <w:p>
       <w:pPr>
@@ -17429,7 +18012,7 @@
   <w:style w:type="paragraph" w:default="1" w:styleId="Normal">
     <w:name w:val="Normal"/>
     <w:qFormat/>
-    <w:rsid w:val="000C20E1"/>
+    <w:rsid w:val="00FA79F0"/>
   </w:style>
   <w:style w:type="paragraph" w:styleId="Heading1">
     <w:name w:val="heading 1"/>
@@ -17479,7 +18062,6 @@
   <w:style w:type="character" w:default="1" w:styleId="DefaultParagraphFont">
     <w:name w:val="Default Paragraph Font"/>
     <w:uiPriority w:val="1"/>
-    <w:semiHidden/>
     <w:unhideWhenUsed/>
   </w:style>
   <w:style w:type="table" w:default="1" w:styleId="TableNormal">

</xml_diff>